<commit_message>
updated links, finished word
</commit_message>
<xml_diff>
--- a/documents/Compte_Rendu_StanislasMedrano_MohamedBoukhtam.docx
+++ b/documents/Compte_Rendu_StanislasMedrano_MohamedBoukhtam.docx
@@ -169,18 +169,8 @@
                                 <w:sz w:val="96"/>
                                 <w:szCs w:val="96"/>
                               </w:rPr>
-                              <w:t xml:space="preserve">Linus </w:t>
+                              <w:t>Linus Torvalds</w:t>
                             </w:r>
-                            <w:proofErr w:type="spellStart"/>
-                            <w:r>
-                              <w:rPr>
-                                <w:color w:val="C00000"/>
-                                <w:sz w:val="96"/>
-                                <w:szCs w:val="96"/>
-                              </w:rPr>
-                              <w:t>Torvalds</w:t>
-                            </w:r>
-                            <w:proofErr w:type="spellEnd"/>
                           </w:p>
                         </w:txbxContent>
                       </wps:txbx>
@@ -239,18 +229,8 @@
                           <w:sz w:val="96"/>
                           <w:szCs w:val="96"/>
                         </w:rPr>
-                        <w:t xml:space="preserve">Linus </w:t>
+                        <w:t>Linus Torvalds</w:t>
                       </w:r>
-                      <w:proofErr w:type="spellStart"/>
-                      <w:r>
-                        <w:rPr>
-                          <w:color w:val="C00000"/>
-                          <w:sz w:val="96"/>
-                          <w:szCs w:val="96"/>
-                        </w:rPr>
-                        <w:t>Torvalds</w:t>
-                      </w:r>
-                      <w:proofErr w:type="spellEnd"/>
                     </w:p>
                   </w:txbxContent>
                 </v:textbox>
@@ -329,25 +309,7 @@
                                 <w:sz w:val="44"/>
                                 <w:szCs w:val="44"/>
                               </w:rPr>
-                              <w:t xml:space="preserve">Par Mohamed </w:t>
-                            </w:r>
-                            <w:proofErr w:type="spellStart"/>
-                            <w:r>
-                              <w:rPr>
-                                <w:color w:val="C00000"/>
-                                <w:sz w:val="44"/>
-                                <w:szCs w:val="44"/>
-                              </w:rPr>
-                              <w:t>Boukhtam</w:t>
-                            </w:r>
-                            <w:proofErr w:type="spellEnd"/>
-                            <w:r>
-                              <w:rPr>
-                                <w:color w:val="C00000"/>
-                                <w:sz w:val="44"/>
-                                <w:szCs w:val="44"/>
-                              </w:rPr>
-                              <w:t xml:space="preserve"> et Stanislas Medrano</w:t>
+                              <w:t>Par Mohamed Boukhtam et Stanislas Medrano</w:t>
                             </w:r>
                           </w:p>
                         </w:txbxContent>
@@ -387,25 +349,7 @@
                           <w:sz w:val="44"/>
                           <w:szCs w:val="44"/>
                         </w:rPr>
-                        <w:t xml:space="preserve">Par Mohamed </w:t>
-                      </w:r>
-                      <w:proofErr w:type="spellStart"/>
-                      <w:r>
-                        <w:rPr>
-                          <w:color w:val="C00000"/>
-                          <w:sz w:val="44"/>
-                          <w:szCs w:val="44"/>
-                        </w:rPr>
-                        <w:t>Boukhtam</w:t>
-                      </w:r>
-                      <w:proofErr w:type="spellEnd"/>
-                      <w:r>
-                        <w:rPr>
-                          <w:color w:val="C00000"/>
-                          <w:sz w:val="44"/>
-                          <w:szCs w:val="44"/>
-                        </w:rPr>
-                        <w:t xml:space="preserve"> et Stanislas Medrano</w:t>
+                        <w:t>Par Mohamed Boukhtam et Stanislas Medrano</w:t>
                       </w:r>
                     </w:p>
                   </w:txbxContent>
@@ -595,7 +539,7 @@
           <w:szCs w:val="22"/>
           <w:lang w:eastAsia="en-US"/>
         </w:rPr>
-        <w:id w:val="792486436"/>
+        <w:id w:val="-1241634826"/>
         <w:docPartObj>
           <w:docPartGallery w:val="Table of Contents"/>
           <w:docPartUnique/>
@@ -611,25 +555,17 @@
         <w:p>
           <w:pPr>
             <w:pStyle w:val="En-ttedetabledesmatires"/>
+            <w:spacing w:line="480" w:lineRule="auto"/>
             <w:rPr>
-              <w:rFonts w:ascii="Ubuntu" w:hAnsi="Ubuntu"/>
-              <w:color w:val="C00000"/>
+              <w:rStyle w:val="Titre1UbuntuCar"/>
             </w:rPr>
           </w:pPr>
           <w:r>
             <w:rPr>
-              <w:rFonts w:ascii="Ubuntu" w:hAnsi="Ubuntu"/>
-              <w:color w:val="C00000"/>
+              <w:rStyle w:val="Titre1UbuntuCar"/>
             </w:rPr>
-            <w:t xml:space="preserve">Sommaire </w:t>
+            <w:t>Table des matières</w:t>
           </w:r>
-        </w:p>
-        <w:p>
-          <w:pPr>
-            <w:rPr>
-              <w:lang w:eastAsia="fr-FR"/>
-            </w:rPr>
-          </w:pPr>
         </w:p>
         <w:p>
           <w:pPr>
@@ -653,7 +589,7 @@
           <w:r>
             <w:fldChar w:fldCharType="separate"/>
           </w:r>
-          <w:hyperlink w:anchor="_Toc534039766" w:history="1">
+          <w:hyperlink w:anchor="_Toc534043304" w:history="1">
             <w:r>
               <w:rPr>
                 <w:rStyle w:val="Lienhypertexte"/>
@@ -680,7 +616,7 @@
                 <w:noProof/>
                 <w:webHidden/>
               </w:rPr>
-              <w:instrText xml:space="preserve"> PAGEREF _Toc534039766 \h </w:instrText>
+              <w:instrText xml:space="preserve"> PAGEREF _Toc534043304 \h </w:instrText>
             </w:r>
             <w:r>
               <w:rPr>
@@ -724,7 +660,7 @@
               <w:lang w:eastAsia="fr-FR"/>
             </w:rPr>
           </w:pPr>
-          <w:hyperlink w:anchor="_Toc534039767" w:history="1">
+          <w:hyperlink w:anchor="_Toc534043305" w:history="1">
             <w:r>
               <w:rPr>
                 <w:rStyle w:val="Lienhypertexte"/>
@@ -751,7 +687,7 @@
                 <w:noProof/>
                 <w:webHidden/>
               </w:rPr>
-              <w:instrText xml:space="preserve"> PAGEREF _Toc534039767 \h </w:instrText>
+              <w:instrText xml:space="preserve"> PAGEREF _Toc534043305 \h </w:instrText>
             </w:r>
             <w:r>
               <w:rPr>
@@ -795,7 +731,7 @@
               <w:lang w:eastAsia="fr-FR"/>
             </w:rPr>
           </w:pPr>
-          <w:hyperlink w:anchor="_Toc534039768" w:history="1">
+          <w:hyperlink w:anchor="_Toc534043306" w:history="1">
             <w:r>
               <w:rPr>
                 <w:rStyle w:val="Lienhypertexte"/>
@@ -822,7 +758,7 @@
                 <w:noProof/>
                 <w:webHidden/>
               </w:rPr>
-              <w:instrText xml:space="preserve"> PAGEREF _Toc534039768 \h </w:instrText>
+              <w:instrText xml:space="preserve"> PAGEREF _Toc534043306 \h </w:instrText>
             </w:r>
             <w:r>
               <w:rPr>
@@ -866,7 +802,7 @@
               <w:lang w:eastAsia="fr-FR"/>
             </w:rPr>
           </w:pPr>
-          <w:hyperlink w:anchor="_Toc534039769" w:history="1">
+          <w:hyperlink w:anchor="_Toc534043307" w:history="1">
             <w:r>
               <w:rPr>
                 <w:rStyle w:val="Lienhypertexte"/>
@@ -893,7 +829,7 @@
                 <w:noProof/>
                 <w:webHidden/>
               </w:rPr>
-              <w:instrText xml:space="preserve"> PAGEREF _Toc534039769 \h </w:instrText>
+              <w:instrText xml:space="preserve"> PAGEREF _Toc534043307 \h </w:instrText>
             </w:r>
             <w:r>
               <w:rPr>
@@ -937,7 +873,7 @@
               <w:lang w:eastAsia="fr-FR"/>
             </w:rPr>
           </w:pPr>
-          <w:hyperlink w:anchor="_Toc534039770" w:history="1">
+          <w:hyperlink w:anchor="_Toc534043308" w:history="1">
             <w:r>
               <w:rPr>
                 <w:rStyle w:val="Lienhypertexte"/>
@@ -964,7 +900,7 @@
                 <w:noProof/>
                 <w:webHidden/>
               </w:rPr>
-              <w:instrText xml:space="preserve"> PAGEREF _Toc534039770 \h </w:instrText>
+              <w:instrText xml:space="preserve"> PAGEREF _Toc534043308 \h </w:instrText>
             </w:r>
             <w:r>
               <w:rPr>
@@ -1008,7 +944,7 @@
               <w:lang w:eastAsia="fr-FR"/>
             </w:rPr>
           </w:pPr>
-          <w:hyperlink w:anchor="_Toc534039771" w:history="1">
+          <w:hyperlink w:anchor="_Toc534043309" w:history="1">
             <w:r>
               <w:rPr>
                 <w:rStyle w:val="Lienhypertexte"/>
@@ -1035,7 +971,7 @@
                 <w:noProof/>
                 <w:webHidden/>
               </w:rPr>
-              <w:instrText xml:space="preserve"> PAGEREF _Toc534039771 \h </w:instrText>
+              <w:instrText xml:space="preserve"> PAGEREF _Toc534043309 \h </w:instrText>
             </w:r>
             <w:r>
               <w:rPr>
@@ -1079,7 +1015,7 @@
               <w:lang w:eastAsia="fr-FR"/>
             </w:rPr>
           </w:pPr>
-          <w:hyperlink w:anchor="_Toc534039772" w:history="1">
+          <w:hyperlink w:anchor="_Toc534043310" w:history="1">
             <w:r>
               <w:rPr>
                 <w:rStyle w:val="Lienhypertexte"/>
@@ -1106,7 +1042,7 @@
                 <w:noProof/>
                 <w:webHidden/>
               </w:rPr>
-              <w:instrText xml:space="preserve"> PAGEREF _Toc534039772 \h </w:instrText>
+              <w:instrText xml:space="preserve"> PAGEREF _Toc534043310 \h </w:instrText>
             </w:r>
             <w:r>
               <w:rPr>
@@ -1150,7 +1086,7 @@
               <w:lang w:eastAsia="fr-FR"/>
             </w:rPr>
           </w:pPr>
-          <w:hyperlink w:anchor="_Toc534039773" w:history="1">
+          <w:hyperlink w:anchor="_Toc534043311" w:history="1">
             <w:r>
               <w:rPr>
                 <w:rStyle w:val="Lienhypertexte"/>
@@ -1177,7 +1113,7 @@
                 <w:noProof/>
                 <w:webHidden/>
               </w:rPr>
-              <w:instrText xml:space="preserve"> PAGEREF _Toc534039773 \h </w:instrText>
+              <w:instrText xml:space="preserve"> PAGEREF _Toc534043311 \h </w:instrText>
             </w:r>
             <w:r>
               <w:rPr>
@@ -1221,7 +1157,14 @@
               <w:lang w:eastAsia="fr-FR"/>
             </w:rPr>
           </w:pPr>
-          <w:hyperlink w:anchor="_Toc534039774" w:history="1">
+          <w:hyperlink w:anchor="_Toc534043319" w:history="1">
+            <w:r>
+              <w:rPr>
+                <w:rStyle w:val="Lienhypertexte"/>
+                <w:noProof/>
+              </w:rPr>
+              <w:t>Linux</w:t>
+            </w:r>
             <w:r>
               <w:rPr>
                 <w:noProof/>
@@ -1241,7 +1184,7 @@
                 <w:noProof/>
                 <w:webHidden/>
               </w:rPr>
-              <w:instrText xml:space="preserve"> PAGEREF _Toc534039774 \h </w:instrText>
+              <w:instrText xml:space="preserve"> PAGEREF _Toc534043319 \h </w:instrText>
             </w:r>
             <w:r>
               <w:rPr>
@@ -1261,7 +1204,7 @@
                 <w:noProof/>
                 <w:webHidden/>
               </w:rPr>
-              <w:t>5</w:t>
+              <w:t>6</w:t>
             </w:r>
             <w:r>
               <w:rPr>
@@ -1285,7 +1228,14 @@
               <w:lang w:eastAsia="fr-FR"/>
             </w:rPr>
           </w:pPr>
-          <w:hyperlink w:anchor="_Toc534039775" w:history="1">
+          <w:hyperlink w:anchor="_Toc534043320" w:history="1">
+            <w:r>
+              <w:rPr>
+                <w:rStyle w:val="Lienhypertexte"/>
+                <w:noProof/>
+              </w:rPr>
+              <w:t>Biographie</w:t>
+            </w:r>
             <w:r>
               <w:rPr>
                 <w:noProof/>
@@ -1305,7 +1255,7 @@
                 <w:noProof/>
                 <w:webHidden/>
               </w:rPr>
-              <w:instrText xml:space="preserve"> PAGEREF _Toc534039775 \h </w:instrText>
+              <w:instrText xml:space="preserve"> PAGEREF _Toc534043320 \h </w:instrText>
             </w:r>
             <w:r>
               <w:rPr>
@@ -1325,7 +1275,7 @@
                 <w:noProof/>
                 <w:webHidden/>
               </w:rPr>
-              <w:t>5</w:t>
+              <w:t>6</w:t>
             </w:r>
             <w:r>
               <w:rPr>
@@ -1349,7 +1299,14 @@
               <w:lang w:eastAsia="fr-FR"/>
             </w:rPr>
           </w:pPr>
-          <w:hyperlink w:anchor="_Toc534039776" w:history="1">
+          <w:hyperlink w:anchor="_Toc534043321" w:history="1">
+            <w:r>
+              <w:rPr>
+                <w:rStyle w:val="Lienhypertexte"/>
+                <w:noProof/>
+              </w:rPr>
+              <w:t>Projets</w:t>
+            </w:r>
             <w:r>
               <w:rPr>
                 <w:noProof/>
@@ -1369,7 +1326,7 @@
                 <w:noProof/>
                 <w:webHidden/>
               </w:rPr>
-              <w:instrText xml:space="preserve"> PAGEREF _Toc534039776 \h </w:instrText>
+              <w:instrText xml:space="preserve"> PAGEREF _Toc534043321 \h </w:instrText>
             </w:r>
             <w:r>
               <w:rPr>
@@ -1389,7 +1346,7 @@
                 <w:noProof/>
                 <w:webHidden/>
               </w:rPr>
-              <w:t>5</w:t>
+              <w:t>7</w:t>
             </w:r>
             <w:r>
               <w:rPr>
@@ -1413,7 +1370,14 @@
               <w:lang w:eastAsia="fr-FR"/>
             </w:rPr>
           </w:pPr>
-          <w:hyperlink w:anchor="_Toc534039777" w:history="1">
+          <w:hyperlink w:anchor="_Toc534043322" w:history="1">
+            <w:r>
+              <w:rPr>
+                <w:rStyle w:val="Lienhypertexte"/>
+                <w:noProof/>
+              </w:rPr>
+              <w:t>Ressources</w:t>
+            </w:r>
             <w:r>
               <w:rPr>
                 <w:noProof/>
@@ -1433,7 +1397,7 @@
                 <w:noProof/>
                 <w:webHidden/>
               </w:rPr>
-              <w:instrText xml:space="preserve"> PAGEREF _Toc534039777 \h </w:instrText>
+              <w:instrText xml:space="preserve"> PAGEREF _Toc534043322 \h </w:instrText>
             </w:r>
             <w:r>
               <w:rPr>
@@ -1453,7 +1417,7 @@
                 <w:noProof/>
                 <w:webHidden/>
               </w:rPr>
-              <w:t>5</w:t>
+              <w:t>7</w:t>
             </w:r>
             <w:r>
               <w:rPr>
@@ -1477,7 +1441,14 @@
               <w:lang w:eastAsia="fr-FR"/>
             </w:rPr>
           </w:pPr>
-          <w:hyperlink w:anchor="_Toc534039778" w:history="1">
+          <w:hyperlink w:anchor="_Toc534043325" w:history="1">
+            <w:r>
+              <w:rPr>
+                <w:rStyle w:val="Lienhypertexte"/>
+                <w:noProof/>
+              </w:rPr>
+              <w:t>Témoignages</w:t>
+            </w:r>
             <w:r>
               <w:rPr>
                 <w:noProof/>
@@ -1497,7 +1468,7 @@
                 <w:noProof/>
                 <w:webHidden/>
               </w:rPr>
-              <w:instrText xml:space="preserve"> PAGEREF _Toc534039778 \h </w:instrText>
+              <w:instrText xml:space="preserve"> PAGEREF _Toc534043325 \h </w:instrText>
             </w:r>
             <w:r>
               <w:rPr>
@@ -1517,7 +1488,7 @@
                 <w:noProof/>
                 <w:webHidden/>
               </w:rPr>
-              <w:t>5</w:t>
+              <w:t>8</w:t>
             </w:r>
             <w:r>
               <w:rPr>
@@ -1541,7 +1512,14 @@
               <w:lang w:eastAsia="fr-FR"/>
             </w:rPr>
           </w:pPr>
-          <w:hyperlink w:anchor="_Toc534039779" w:history="1">
+          <w:hyperlink w:anchor="_Toc534043328" w:history="1">
+            <w:r>
+              <w:rPr>
+                <w:rStyle w:val="Lienhypertexte"/>
+                <w:noProof/>
+              </w:rPr>
+              <w:t>A propos des auteurs</w:t>
+            </w:r>
             <w:r>
               <w:rPr>
                 <w:noProof/>
@@ -1561,7 +1539,7 @@
                 <w:noProof/>
                 <w:webHidden/>
               </w:rPr>
-              <w:instrText xml:space="preserve"> PAGEREF _Toc534039779 \h </w:instrText>
+              <w:instrText xml:space="preserve"> PAGEREF _Toc534043328 \h </w:instrText>
             </w:r>
             <w:r>
               <w:rPr>
@@ -1581,7 +1559,78 @@
                 <w:noProof/>
                 <w:webHidden/>
               </w:rPr>
-              <w:t>5</w:t>
+              <w:t>8</w:t>
+            </w:r>
+            <w:r>
+              <w:rPr>
+                <w:noProof/>
+                <w:webHidden/>
+              </w:rPr>
+              <w:fldChar w:fldCharType="end"/>
+            </w:r>
+          </w:hyperlink>
+        </w:p>
+        <w:p>
+          <w:pPr>
+            <w:pStyle w:val="TM1"/>
+            <w:tabs>
+              <w:tab w:val="right" w:leader="dot" w:pos="9062"/>
+            </w:tabs>
+            <w:rPr>
+              <w:rFonts w:asciiTheme="minorHAnsi" w:eastAsiaTheme="minorEastAsia" w:hAnsiTheme="minorHAnsi"/>
+              <w:noProof/>
+              <w:sz w:val="22"/>
+              <w:lang w:eastAsia="fr-FR"/>
+            </w:rPr>
+          </w:pPr>
+          <w:hyperlink w:anchor="_Toc534043329" w:history="1">
+            <w:r>
+              <w:rPr>
+                <w:rStyle w:val="Lienhypertexte"/>
+                <w:noProof/>
+              </w:rPr>
+              <w:t>Ressources extérieures</w:t>
+            </w:r>
+            <w:r>
+              <w:rPr>
+                <w:noProof/>
+                <w:webHidden/>
+              </w:rPr>
+              <w:tab/>
+            </w:r>
+            <w:r>
+              <w:rPr>
+                <w:noProof/>
+                <w:webHidden/>
+              </w:rPr>
+              <w:fldChar w:fldCharType="begin"/>
+            </w:r>
+            <w:r>
+              <w:rPr>
+                <w:noProof/>
+                <w:webHidden/>
+              </w:rPr>
+              <w:instrText xml:space="preserve"> PAGEREF _Toc534043329 \h </w:instrText>
+            </w:r>
+            <w:r>
+              <w:rPr>
+                <w:noProof/>
+                <w:webHidden/>
+              </w:rPr>
+            </w:r>
+            <w:r>
+              <w:rPr>
+                <w:noProof/>
+                <w:webHidden/>
+              </w:rPr>
+              <w:fldChar w:fldCharType="separate"/>
+            </w:r>
+            <w:r>
+              <w:rPr>
+                <w:noProof/>
+                <w:webHidden/>
+              </w:rPr>
+              <w:t>9</w:t>
             </w:r>
             <w:r>
               <w:rPr>
@@ -1605,7 +1654,14 @@
               <w:lang w:eastAsia="fr-FR"/>
             </w:rPr>
           </w:pPr>
-          <w:hyperlink w:anchor="_Toc534039780" w:history="1">
+          <w:hyperlink w:anchor="_Toc534043330" w:history="1">
+            <w:r>
+              <w:rPr>
+                <w:rStyle w:val="Lienhypertexte"/>
+                <w:noProof/>
+              </w:rPr>
+              <w:t>Exemple de code inséré du CSS</w:t>
+            </w:r>
             <w:r>
               <w:rPr>
                 <w:noProof/>
@@ -1625,7 +1681,7 @@
                 <w:noProof/>
                 <w:webHidden/>
               </w:rPr>
-              <w:instrText xml:space="preserve"> PAGEREF _Toc534039780 \h </w:instrText>
+              <w:instrText xml:space="preserve"> PAGEREF _Toc534043330 \h </w:instrText>
             </w:r>
             <w:r>
               <w:rPr>
@@ -1645,7 +1701,78 @@
                 <w:noProof/>
                 <w:webHidden/>
               </w:rPr>
-              <w:t>5</w:t>
+              <w:t>9</w:t>
+            </w:r>
+            <w:r>
+              <w:rPr>
+                <w:noProof/>
+                <w:webHidden/>
+              </w:rPr>
+              <w:fldChar w:fldCharType="end"/>
+            </w:r>
+          </w:hyperlink>
+        </w:p>
+        <w:p>
+          <w:pPr>
+            <w:pStyle w:val="TM1"/>
+            <w:tabs>
+              <w:tab w:val="right" w:leader="dot" w:pos="9062"/>
+            </w:tabs>
+            <w:rPr>
+              <w:rFonts w:asciiTheme="minorHAnsi" w:eastAsiaTheme="minorEastAsia" w:hAnsiTheme="minorHAnsi"/>
+              <w:noProof/>
+              <w:sz w:val="22"/>
+              <w:lang w:eastAsia="fr-FR"/>
+            </w:rPr>
+          </w:pPr>
+          <w:hyperlink w:anchor="_Toc534043331" w:history="1">
+            <w:r>
+              <w:rPr>
+                <w:rStyle w:val="Lienhypertexte"/>
+                <w:noProof/>
+              </w:rPr>
+              <w:t>Compte-rendus W3C</w:t>
+            </w:r>
+            <w:r>
+              <w:rPr>
+                <w:noProof/>
+                <w:webHidden/>
+              </w:rPr>
+              <w:tab/>
+            </w:r>
+            <w:r>
+              <w:rPr>
+                <w:noProof/>
+                <w:webHidden/>
+              </w:rPr>
+              <w:fldChar w:fldCharType="begin"/>
+            </w:r>
+            <w:r>
+              <w:rPr>
+                <w:noProof/>
+                <w:webHidden/>
+              </w:rPr>
+              <w:instrText xml:space="preserve"> PAGEREF _Toc534043331 \h </w:instrText>
+            </w:r>
+            <w:r>
+              <w:rPr>
+                <w:noProof/>
+                <w:webHidden/>
+              </w:rPr>
+            </w:r>
+            <w:r>
+              <w:rPr>
+                <w:noProof/>
+                <w:webHidden/>
+              </w:rPr>
+              <w:fldChar w:fldCharType="separate"/>
+            </w:r>
+            <w:r>
+              <w:rPr>
+                <w:noProof/>
+                <w:webHidden/>
+              </w:rPr>
+              <w:t>12</w:t>
             </w:r>
             <w:r>
               <w:rPr>
@@ -1669,13 +1796,13 @@
               <w:lang w:eastAsia="fr-FR"/>
             </w:rPr>
           </w:pPr>
-          <w:hyperlink w:anchor="_Toc534039781" w:history="1">
+          <w:hyperlink w:anchor="_Toc534043332" w:history="1">
             <w:r>
               <w:rPr>
                 <w:rStyle w:val="Lienhypertexte"/>
                 <w:noProof/>
               </w:rPr>
-              <w:t>Linux</w:t>
+              <w:t>HTML</w:t>
             </w:r>
             <w:r>
               <w:rPr>
@@ -1696,7 +1823,7 @@
                 <w:noProof/>
                 <w:webHidden/>
               </w:rPr>
-              <w:instrText xml:space="preserve"> PAGEREF _Toc534039781 \h </w:instrText>
+              <w:instrText xml:space="preserve"> PAGEREF _Toc534043332 \h </w:instrText>
             </w:r>
             <w:r>
               <w:rPr>
@@ -1716,7 +1843,7 @@
                 <w:noProof/>
                 <w:webHidden/>
               </w:rPr>
-              <w:t>6</w:t>
+              <w:t>12</w:t>
             </w:r>
             <w:r>
               <w:rPr>
@@ -1740,13 +1867,13 @@
               <w:lang w:eastAsia="fr-FR"/>
             </w:rPr>
           </w:pPr>
-          <w:hyperlink w:anchor="_Toc534039782" w:history="1">
+          <w:hyperlink w:anchor="_Toc534043333" w:history="1">
             <w:r>
               <w:rPr>
                 <w:rStyle w:val="Lienhypertexte"/>
                 <w:noProof/>
               </w:rPr>
-              <w:t>Biographie</w:t>
+              <w:t>Index – Accueil</w:t>
             </w:r>
             <w:r>
               <w:rPr>
@@ -1767,7 +1894,7 @@
                 <w:noProof/>
                 <w:webHidden/>
               </w:rPr>
-              <w:instrText xml:space="preserve"> PAGEREF _Toc534039782 \h </w:instrText>
+              <w:instrText xml:space="preserve"> PAGEREF _Toc534043333 \h </w:instrText>
             </w:r>
             <w:r>
               <w:rPr>
@@ -1787,7 +1914,7 @@
                 <w:noProof/>
                 <w:webHidden/>
               </w:rPr>
-              <w:t>6</w:t>
+              <w:t>12</w:t>
             </w:r>
             <w:r>
               <w:rPr>
@@ -1811,13 +1938,13 @@
               <w:lang w:eastAsia="fr-FR"/>
             </w:rPr>
           </w:pPr>
-          <w:hyperlink w:anchor="_Toc534039783" w:history="1">
+          <w:hyperlink w:anchor="_Toc534043335" w:history="1">
             <w:r>
               <w:rPr>
                 <w:rStyle w:val="Lienhypertexte"/>
                 <w:noProof/>
               </w:rPr>
-              <w:t>Projets</w:t>
+              <w:t>Linux</w:t>
             </w:r>
             <w:r>
               <w:rPr>
@@ -1838,7 +1965,7 @@
                 <w:noProof/>
                 <w:webHidden/>
               </w:rPr>
-              <w:instrText xml:space="preserve"> PAGEREF _Toc534039783 \h </w:instrText>
+              <w:instrText xml:space="preserve"> PAGEREF _Toc534043335 \h </w:instrText>
             </w:r>
             <w:r>
               <w:rPr>
@@ -1858,7 +1985,7 @@
                 <w:noProof/>
                 <w:webHidden/>
               </w:rPr>
-              <w:t>7</w:t>
+              <w:t>12</w:t>
             </w:r>
             <w:r>
               <w:rPr>
@@ -1882,13 +2009,13 @@
               <w:lang w:eastAsia="fr-FR"/>
             </w:rPr>
           </w:pPr>
-          <w:hyperlink w:anchor="_Toc534039784" w:history="1">
+          <w:hyperlink w:anchor="_Toc534043337" w:history="1">
             <w:r>
               <w:rPr>
                 <w:rStyle w:val="Lienhypertexte"/>
                 <w:noProof/>
               </w:rPr>
-              <w:t>Ressources</w:t>
+              <w:t>Biographie</w:t>
             </w:r>
             <w:r>
               <w:rPr>
@@ -1909,7 +2036,7 @@
                 <w:noProof/>
                 <w:webHidden/>
               </w:rPr>
-              <w:instrText xml:space="preserve"> PAGEREF _Toc534039784 \h </w:instrText>
+              <w:instrText xml:space="preserve"> PAGEREF _Toc534043337 \h </w:instrText>
             </w:r>
             <w:r>
               <w:rPr>
@@ -1929,7 +2056,7 @@
                 <w:noProof/>
                 <w:webHidden/>
               </w:rPr>
-              <w:t>7</w:t>
+              <w:t>13</w:t>
             </w:r>
             <w:r>
               <w:rPr>
@@ -1953,7 +2080,14 @@
               <w:lang w:eastAsia="fr-FR"/>
             </w:rPr>
           </w:pPr>
-          <w:hyperlink w:anchor="_Toc534039785" w:history="1">
+          <w:hyperlink w:anchor="_Toc534043339" w:history="1">
+            <w:r>
+              <w:rPr>
+                <w:rStyle w:val="Lienhypertexte"/>
+                <w:noProof/>
+              </w:rPr>
+              <w:t>Projets</w:t>
+            </w:r>
             <w:r>
               <w:rPr>
                 <w:noProof/>
@@ -1973,7 +2107,7 @@
                 <w:noProof/>
                 <w:webHidden/>
               </w:rPr>
-              <w:instrText xml:space="preserve"> PAGEREF _Toc534039785 \h </w:instrText>
+              <w:instrText xml:space="preserve"> PAGEREF _Toc534043339 \h </w:instrText>
             </w:r>
             <w:r>
               <w:rPr>
@@ -1993,7 +2127,7 @@
                 <w:noProof/>
                 <w:webHidden/>
               </w:rPr>
-              <w:t>7</w:t>
+              <w:t>13</w:t>
             </w:r>
             <w:r>
               <w:rPr>
@@ -2017,7 +2151,14 @@
               <w:lang w:eastAsia="fr-FR"/>
             </w:rPr>
           </w:pPr>
-          <w:hyperlink w:anchor="_Toc534039786" w:history="1">
+          <w:hyperlink w:anchor="_Toc534043341" w:history="1">
+            <w:r>
+              <w:rPr>
+                <w:rStyle w:val="Lienhypertexte"/>
+                <w:noProof/>
+              </w:rPr>
+              <w:t>Ressources</w:t>
+            </w:r>
             <w:r>
               <w:rPr>
                 <w:noProof/>
@@ -2037,7 +2178,7 @@
                 <w:noProof/>
                 <w:webHidden/>
               </w:rPr>
-              <w:instrText xml:space="preserve"> PAGEREF _Toc534039786 \h </w:instrText>
+              <w:instrText xml:space="preserve"> PAGEREF _Toc534043341 \h </w:instrText>
             </w:r>
             <w:r>
               <w:rPr>
@@ -2057,7 +2198,7 @@
                 <w:noProof/>
                 <w:webHidden/>
               </w:rPr>
-              <w:t>7</w:t>
+              <w:t>14</w:t>
             </w:r>
             <w:r>
               <w:rPr>
@@ -2081,7 +2222,7 @@
               <w:lang w:eastAsia="fr-FR"/>
             </w:rPr>
           </w:pPr>
-          <w:hyperlink w:anchor="_Toc534039787" w:history="1">
+          <w:hyperlink w:anchor="_Toc534043343" w:history="1">
             <w:r>
               <w:rPr>
                 <w:rStyle w:val="Lienhypertexte"/>
@@ -2108,7 +2249,7 @@
                 <w:noProof/>
                 <w:webHidden/>
               </w:rPr>
-              <w:instrText xml:space="preserve"> PAGEREF _Toc534039787 \h </w:instrText>
+              <w:instrText xml:space="preserve"> PAGEREF _Toc534043343 \h </w:instrText>
             </w:r>
             <w:r>
               <w:rPr>
@@ -2128,7 +2269,7 @@
                 <w:noProof/>
                 <w:webHidden/>
               </w:rPr>
-              <w:t>8</w:t>
+              <w:t>14</w:t>
             </w:r>
             <w:r>
               <w:rPr>
@@ -2152,7 +2293,14 @@
               <w:lang w:eastAsia="fr-FR"/>
             </w:rPr>
           </w:pPr>
-          <w:hyperlink w:anchor="_Toc534039788" w:history="1">
+          <w:hyperlink w:anchor="_Toc534043345" w:history="1">
+            <w:r>
+              <w:rPr>
+                <w:rStyle w:val="Lienhypertexte"/>
+                <w:noProof/>
+              </w:rPr>
+              <w:t>A propos des auteurs</w:t>
+            </w:r>
             <w:r>
               <w:rPr>
                 <w:noProof/>
@@ -2172,7 +2320,7 @@
                 <w:noProof/>
                 <w:webHidden/>
               </w:rPr>
-              <w:instrText xml:space="preserve"> PAGEREF _Toc534039788 \h </w:instrText>
+              <w:instrText xml:space="preserve"> PAGEREF _Toc534043345 \h </w:instrText>
             </w:r>
             <w:r>
               <w:rPr>
@@ -2192,7 +2340,7 @@
                 <w:noProof/>
                 <w:webHidden/>
               </w:rPr>
-              <w:t>8</w:t>
+              <w:t>15</w:t>
             </w:r>
             <w:r>
               <w:rPr>
@@ -2216,7 +2364,14 @@
               <w:lang w:eastAsia="fr-FR"/>
             </w:rPr>
           </w:pPr>
-          <w:hyperlink w:anchor="_Toc534039789" w:history="1">
+          <w:hyperlink w:anchor="_Toc534043346" w:history="1">
+            <w:r>
+              <w:rPr>
+                <w:rStyle w:val="Lienhypertexte"/>
+                <w:noProof/>
+              </w:rPr>
+              <w:t>CSS</w:t>
+            </w:r>
             <w:r>
               <w:rPr>
                 <w:noProof/>
@@ -2236,7 +2391,7 @@
                 <w:noProof/>
                 <w:webHidden/>
               </w:rPr>
-              <w:instrText xml:space="preserve"> PAGEREF _Toc534039789 \h </w:instrText>
+              <w:instrText xml:space="preserve"> PAGEREF _Toc534043346 \h </w:instrText>
             </w:r>
             <w:r>
               <w:rPr>
@@ -2256,78 +2411,7 @@
                 <w:noProof/>
                 <w:webHidden/>
               </w:rPr>
-              <w:t>8</w:t>
-            </w:r>
-            <w:r>
-              <w:rPr>
-                <w:noProof/>
-                <w:webHidden/>
-              </w:rPr>
-              <w:fldChar w:fldCharType="end"/>
-            </w:r>
-          </w:hyperlink>
-        </w:p>
-        <w:p>
-          <w:pPr>
-            <w:pStyle w:val="TM2"/>
-            <w:tabs>
-              <w:tab w:val="right" w:leader="dot" w:pos="9062"/>
-            </w:tabs>
-            <w:rPr>
-              <w:rFonts w:asciiTheme="minorHAnsi" w:eastAsiaTheme="minorEastAsia" w:hAnsiTheme="minorHAnsi"/>
-              <w:noProof/>
-              <w:sz w:val="22"/>
-              <w:lang w:eastAsia="fr-FR"/>
-            </w:rPr>
-          </w:pPr>
-          <w:hyperlink w:anchor="_Toc534039790" w:history="1">
-            <w:r>
-              <w:rPr>
-                <w:rStyle w:val="Lienhypertexte"/>
-                <w:noProof/>
-              </w:rPr>
-              <w:t>A propos des auteurs</w:t>
-            </w:r>
-            <w:r>
-              <w:rPr>
-                <w:noProof/>
-                <w:webHidden/>
-              </w:rPr>
-              <w:tab/>
-            </w:r>
-            <w:r>
-              <w:rPr>
-                <w:noProof/>
-                <w:webHidden/>
-              </w:rPr>
-              <w:fldChar w:fldCharType="begin"/>
-            </w:r>
-            <w:r>
-              <w:rPr>
-                <w:noProof/>
-                <w:webHidden/>
-              </w:rPr>
-              <w:instrText xml:space="preserve"> PAGEREF _Toc534039790 \h </w:instrText>
-            </w:r>
-            <w:r>
-              <w:rPr>
-                <w:noProof/>
-                <w:webHidden/>
-              </w:rPr>
-            </w:r>
-            <w:r>
-              <w:rPr>
-                <w:noProof/>
-                <w:webHidden/>
-              </w:rPr>
-              <w:fldChar w:fldCharType="separate"/>
-            </w:r>
-            <w:r>
-              <w:rPr>
-                <w:noProof/>
-                <w:webHidden/>
-              </w:rPr>
-              <w:t>8</w:t>
+              <w:t>15</w:t>
             </w:r>
             <w:r>
               <w:rPr>
@@ -2351,13 +2435,13 @@
               <w:lang w:eastAsia="fr-FR"/>
             </w:rPr>
           </w:pPr>
-          <w:hyperlink w:anchor="_Toc534039791" w:history="1">
+          <w:hyperlink w:anchor="_Toc534043347" w:history="1">
             <w:r>
               <w:rPr>
                 <w:rStyle w:val="Lienhypertexte"/>
                 <w:noProof/>
               </w:rPr>
-              <w:t>Ressources extérieures</w:t>
+              <w:t>Organisation du travail en binôme</w:t>
             </w:r>
             <w:r>
               <w:rPr>
@@ -2378,7 +2462,7 @@
                 <w:noProof/>
                 <w:webHidden/>
               </w:rPr>
-              <w:instrText xml:space="preserve"> PAGEREF _Toc534039791 \h </w:instrText>
+              <w:instrText xml:space="preserve"> PAGEREF _Toc534043347 \h </w:instrText>
             </w:r>
             <w:r>
               <w:rPr>
@@ -2398,78 +2482,7 @@
                 <w:noProof/>
                 <w:webHidden/>
               </w:rPr>
-              <w:t>9</w:t>
-            </w:r>
-            <w:r>
-              <w:rPr>
-                <w:noProof/>
-                <w:webHidden/>
-              </w:rPr>
-              <w:fldChar w:fldCharType="end"/>
-            </w:r>
-          </w:hyperlink>
-        </w:p>
-        <w:p>
-          <w:pPr>
-            <w:pStyle w:val="TM2"/>
-            <w:tabs>
-              <w:tab w:val="right" w:leader="dot" w:pos="9062"/>
-            </w:tabs>
-            <w:rPr>
-              <w:rFonts w:asciiTheme="minorHAnsi" w:eastAsiaTheme="minorEastAsia" w:hAnsiTheme="minorHAnsi"/>
-              <w:noProof/>
-              <w:sz w:val="22"/>
-              <w:lang w:eastAsia="fr-FR"/>
-            </w:rPr>
-          </w:pPr>
-          <w:hyperlink w:anchor="_Toc534039792" w:history="1">
-            <w:r>
-              <w:rPr>
-                <w:rStyle w:val="Lienhypertexte"/>
-                <w:noProof/>
-              </w:rPr>
-              <w:t>Compte-rendus W3C</w:t>
-            </w:r>
-            <w:r>
-              <w:rPr>
-                <w:noProof/>
-                <w:webHidden/>
-              </w:rPr>
-              <w:tab/>
-            </w:r>
-            <w:r>
-              <w:rPr>
-                <w:noProof/>
-                <w:webHidden/>
-              </w:rPr>
-              <w:fldChar w:fldCharType="begin"/>
-            </w:r>
-            <w:r>
-              <w:rPr>
-                <w:noProof/>
-                <w:webHidden/>
-              </w:rPr>
-              <w:instrText xml:space="preserve"> PAGEREF _Toc534039792 \h </w:instrText>
-            </w:r>
-            <w:r>
-              <w:rPr>
-                <w:noProof/>
-                <w:webHidden/>
-              </w:rPr>
-            </w:r>
-            <w:r>
-              <w:rPr>
-                <w:noProof/>
-                <w:webHidden/>
-              </w:rPr>
-              <w:fldChar w:fldCharType="separate"/>
-            </w:r>
-            <w:r>
-              <w:rPr>
-                <w:noProof/>
-                <w:webHidden/>
-              </w:rPr>
-              <w:t>10</w:t>
+              <w:t>16</w:t>
             </w:r>
             <w:r>
               <w:rPr>
@@ -2493,13 +2506,13 @@
               <w:lang w:eastAsia="fr-FR"/>
             </w:rPr>
           </w:pPr>
-          <w:hyperlink w:anchor="_Toc534039793" w:history="1">
+          <w:hyperlink w:anchor="_Toc534043348" w:history="1">
             <w:r>
               <w:rPr>
                 <w:rStyle w:val="Lienhypertexte"/>
                 <w:noProof/>
               </w:rPr>
-              <w:t>Organisation du travail en binôme</w:t>
+              <w:t>Conclusion</w:t>
             </w:r>
             <w:r>
               <w:rPr>
@@ -2520,7 +2533,7 @@
                 <w:noProof/>
                 <w:webHidden/>
               </w:rPr>
-              <w:instrText xml:space="preserve"> PAGEREF _Toc534039793 \h </w:instrText>
+              <w:instrText xml:space="preserve"> PAGEREF _Toc534043348 \h </w:instrText>
             </w:r>
             <w:r>
               <w:rPr>
@@ -2540,7 +2553,7 @@
                 <w:noProof/>
                 <w:webHidden/>
               </w:rPr>
-              <w:t>11</w:t>
+              <w:t>17</w:t>
             </w:r>
             <w:r>
               <w:rPr>
@@ -2564,13 +2577,13 @@
               <w:lang w:eastAsia="fr-FR"/>
             </w:rPr>
           </w:pPr>
-          <w:hyperlink w:anchor="_Toc534039794" w:history="1">
+          <w:hyperlink w:anchor="_Toc534043349" w:history="1">
             <w:r>
               <w:rPr>
                 <w:rStyle w:val="Lienhypertexte"/>
                 <w:noProof/>
               </w:rPr>
-              <w:t>Conclusion</w:t>
+              <w:t>Sources utilisées</w:t>
             </w:r>
             <w:r>
               <w:rPr>
@@ -2591,7 +2604,7 @@
                 <w:noProof/>
                 <w:webHidden/>
               </w:rPr>
-              <w:instrText xml:space="preserve"> PAGEREF _Toc534039794 \h </w:instrText>
+              <w:instrText xml:space="preserve"> PAGEREF _Toc534043349 \h </w:instrText>
             </w:r>
             <w:r>
               <w:rPr>
@@ -2611,78 +2624,7 @@
                 <w:noProof/>
                 <w:webHidden/>
               </w:rPr>
-              <w:t>12</w:t>
-            </w:r>
-            <w:r>
-              <w:rPr>
-                <w:noProof/>
-                <w:webHidden/>
-              </w:rPr>
-              <w:fldChar w:fldCharType="end"/>
-            </w:r>
-          </w:hyperlink>
-        </w:p>
-        <w:p>
-          <w:pPr>
-            <w:pStyle w:val="TM1"/>
-            <w:tabs>
-              <w:tab w:val="right" w:leader="dot" w:pos="9062"/>
-            </w:tabs>
-            <w:rPr>
-              <w:rFonts w:asciiTheme="minorHAnsi" w:eastAsiaTheme="minorEastAsia" w:hAnsiTheme="minorHAnsi"/>
-              <w:noProof/>
-              <w:sz w:val="22"/>
-              <w:lang w:eastAsia="fr-FR"/>
-            </w:rPr>
-          </w:pPr>
-          <w:hyperlink w:anchor="_Toc534039795" w:history="1">
-            <w:r>
-              <w:rPr>
-                <w:rStyle w:val="Lienhypertexte"/>
-                <w:noProof/>
-              </w:rPr>
-              <w:t>Sources utilisées</w:t>
-            </w:r>
-            <w:r>
-              <w:rPr>
-                <w:noProof/>
-                <w:webHidden/>
-              </w:rPr>
-              <w:tab/>
-            </w:r>
-            <w:r>
-              <w:rPr>
-                <w:noProof/>
-                <w:webHidden/>
-              </w:rPr>
-              <w:fldChar w:fldCharType="begin"/>
-            </w:r>
-            <w:r>
-              <w:rPr>
-                <w:noProof/>
-                <w:webHidden/>
-              </w:rPr>
-              <w:instrText xml:space="preserve"> PAGEREF _Toc534039795 \h </w:instrText>
-            </w:r>
-            <w:r>
-              <w:rPr>
-                <w:noProof/>
-                <w:webHidden/>
-              </w:rPr>
-            </w:r>
-            <w:r>
-              <w:rPr>
-                <w:noProof/>
-                <w:webHidden/>
-              </w:rPr>
-              <w:fldChar w:fldCharType="separate"/>
-            </w:r>
-            <w:r>
-              <w:rPr>
-                <w:noProof/>
-                <w:webHidden/>
-              </w:rPr>
-              <w:t>13</w:t>
+              <w:t>18</w:t>
             </w:r>
             <w:r>
               <w:rPr>
@@ -2713,39 +2655,30 @@
       <w:pPr>
         <w:pStyle w:val="Titre1Ubuntu"/>
       </w:pPr>
-      <w:bookmarkStart w:id="0" w:name="_Toc534039766"/>
+      <w:bookmarkStart w:id="0" w:name="_Toc534041186"/>
+      <w:bookmarkStart w:id="1" w:name="_Toc534043304"/>
       <w:r>
         <w:lastRenderedPageBreak/>
         <w:t>Introduction</w:t>
       </w:r>
       <w:bookmarkEnd w:id="0"/>
+      <w:bookmarkEnd w:id="1"/>
     </w:p>
     <w:p/>
     <w:p>
       <w:r>
-        <w:t xml:space="preserve">Dans le cadre de l’enseignement universitaire de Conception de Documents en DUT informatique, </w:t>
+        <w:t>Dans le cadre de l’enseignement universitaire de Conception de Docum</w:t>
+      </w:r>
+      <w:bookmarkStart w:id="2" w:name="_GoBack"/>
+      <w:bookmarkEnd w:id="2"/>
+      <w:r>
+        <w:t xml:space="preserve">ents en DUT informatique, </w:t>
       </w:r>
       <w:r>
         <w:t>n</w:t>
       </w:r>
       <w:r>
-        <w:t xml:space="preserve">ous avons été contactés par l’entreprise no1fan.com pour réaliser une charte graphique et un site web pour un groupe de fans de Linus </w:t>
-      </w:r>
-      <w:proofErr w:type="spellStart"/>
-      <w:r>
-        <w:t>Torvalds</w:t>
-      </w:r>
-      <w:proofErr w:type="spellEnd"/>
-      <w:r>
-        <w:t xml:space="preserve">. Linus </w:t>
-      </w:r>
-      <w:proofErr w:type="spellStart"/>
-      <w:r>
-        <w:t>Torvalds</w:t>
-      </w:r>
-      <w:proofErr w:type="spellEnd"/>
-      <w:r>
-        <w:t>, créateur du Noyau Linux</w:t>
+        <w:t>ous avons été contactés par l’entreprise no1fan.com pour réaliser une charte graphique et un site web pour un groupe de fans de Linus Torvalds. Linus Torvalds, créateur du Noyau Linux</w:t>
       </w:r>
       <w:r>
         <w:t>,</w:t>
@@ -2757,29 +2690,13 @@
         <w:t xml:space="preserve"> en partie</w:t>
       </w:r>
       <w:r>
-        <w:t xml:space="preserve"> la Linux </w:t>
-      </w:r>
-      <w:proofErr w:type="spellStart"/>
-      <w:r>
-        <w:t>Foundation</w:t>
-      </w:r>
-      <w:proofErr w:type="spellEnd"/>
-      <w:r>
-        <w:t>.</w:t>
+        <w:t xml:space="preserve"> la Linux Foundation.</w:t>
       </w:r>
       <w:r>
         <w:t xml:space="preserve"> Notre site web lui est dédié.</w:t>
       </w:r>
       <w:r>
-        <w:t xml:space="preserve"> Nombre d’utilisateurs et de développeurs peuvent remercier Linus </w:t>
-      </w:r>
-      <w:proofErr w:type="spellStart"/>
-      <w:r>
-        <w:t>Torvalds</w:t>
-      </w:r>
-      <w:proofErr w:type="spellEnd"/>
-      <w:r>
-        <w:t xml:space="preserve"> pour son invention qu’il a rendue libre de droits (Open Source). </w:t>
+        <w:t xml:space="preserve"> Nombre d’utilisateurs et de développeurs peuvent remercier Linus Torvalds pour son invention qu’il a rendue libre de droits (Open Source). </w:t>
       </w:r>
     </w:p>
     <w:p>
@@ -2802,11 +2719,9 @@
       <w:r>
         <w:t xml:space="preserve"> un « </w:t>
       </w:r>
-      <w:proofErr w:type="spellStart"/>
-      <w:r>
-        <w:t>read</w:t>
-      </w:r>
-      <w:proofErr w:type="spellEnd"/>
+      <w:r>
+        <w:t>Read</w:t>
+      </w:r>
       <w:r>
         <w:t xml:space="preserve"> </w:t>
       </w:r>
@@ -2835,12 +2750,14 @@
       <w:pPr>
         <w:pStyle w:val="Titre1Ubuntu"/>
       </w:pPr>
-      <w:bookmarkStart w:id="1" w:name="_Toc534039767"/>
+      <w:bookmarkStart w:id="3" w:name="_Toc534041187"/>
+      <w:bookmarkStart w:id="4" w:name="_Toc534043305"/>
       <w:r>
         <w:lastRenderedPageBreak/>
         <w:t>Charte graphique</w:t>
       </w:r>
-      <w:bookmarkEnd w:id="1"/>
+      <w:bookmarkEnd w:id="3"/>
+      <w:bookmarkEnd w:id="4"/>
     </w:p>
     <w:p>
       <w:pPr>
@@ -2851,72 +2768,32 @@
       <w:pPr>
         <w:pStyle w:val="Titre2"/>
       </w:pPr>
-      <w:bookmarkStart w:id="2" w:name="_Toc534039768"/>
+      <w:bookmarkStart w:id="5" w:name="_Toc534041188"/>
+      <w:bookmarkStart w:id="6" w:name="_Toc534043306"/>
       <w:r>
         <w:t>Choix de la charte</w:t>
       </w:r>
-      <w:bookmarkEnd w:id="2"/>
+      <w:bookmarkEnd w:id="5"/>
+      <w:bookmarkEnd w:id="6"/>
     </w:p>
     <w:p/>
     <w:p>
       <w:r>
-        <w:t xml:space="preserve">Nous avons choisi d’utiliser les couleurs grises, noires, rouge et blanches pour rappeler l’univers de Linus </w:t>
-      </w:r>
-      <w:proofErr w:type="spellStart"/>
-      <w:r>
-        <w:t>Torvalds</w:t>
-      </w:r>
-      <w:proofErr w:type="spellEnd"/>
-      <w:r>
-        <w:t xml:space="preserve">. Les nuances de gris ainsi que le blanc rappellent non seulement la mascotte </w:t>
-      </w:r>
-      <w:proofErr w:type="spellStart"/>
-      <w:r>
-        <w:t>Tux</w:t>
-      </w:r>
-      <w:proofErr w:type="spellEnd"/>
-      <w:r>
-        <w:t xml:space="preserve">, (manchot symbole de la licence GNU/Linux) mais aussi les couleurs du terminal GNU/Linux. </w:t>
-      </w:r>
-    </w:p>
-    <w:p>
-      <w:r>
-        <w:t xml:space="preserve">Nous avons choisi un rouge sombre pour nos titres en référence au logo du célèbre gestionnaire de versions Git, lui aussi développé par Linus </w:t>
-      </w:r>
-      <w:proofErr w:type="spellStart"/>
-      <w:r>
-        <w:t>Torvalds</w:t>
-      </w:r>
-      <w:proofErr w:type="spellEnd"/>
-      <w:r>
-        <w:t xml:space="preserve">. </w:t>
-      </w:r>
-    </w:p>
-    <w:p>
-      <w:r>
-        <w:t xml:space="preserve">Notre site présente une interface sombre rappelant le mode sombre de différents éditeurs de texte en ligne de commande comme par exemple </w:t>
-      </w:r>
-      <w:proofErr w:type="spellStart"/>
-      <w:r>
-        <w:t>vim</w:t>
-      </w:r>
-      <w:proofErr w:type="spellEnd"/>
-      <w:r>
-        <w:t xml:space="preserve"> dans </w:t>
-      </w:r>
-      <w:proofErr w:type="spellStart"/>
-      <w:r>
-        <w:t>xterm</w:t>
-      </w:r>
-      <w:proofErr w:type="spellEnd"/>
-      <w:r>
-        <w:t xml:space="preserve"> ou encore </w:t>
-      </w:r>
-      <w:proofErr w:type="spellStart"/>
-      <w:r>
-        <w:t>emacs</w:t>
-      </w:r>
-      <w:proofErr w:type="spellEnd"/>
+        <w:t xml:space="preserve">Nous avons choisi d’utiliser les couleurs grises, noires, rouge et blanches pour rappeler l’univers de Linus Torvalds. Les nuances de gris ainsi que le blanc rappellent non seulement la mascotte Tux, (manchot symbole de la licence GNU/Linux) mais aussi les couleurs du terminal GNU/Linux. </w:t>
+      </w:r>
+    </w:p>
+    <w:p>
+      <w:r>
+        <w:t xml:space="preserve">Nous avons choisi un rouge sombre pour nos titres en référence au logo du célèbre gestionnaire de versions Git, lui aussi développé par Linus Torvalds. </w:t>
+      </w:r>
+    </w:p>
+    <w:p>
+      <w:r>
+        <w:t xml:space="preserve">Notre site présente une interface sombre rappelant le mode sombre de différents éditeurs de texte en ligne de commande comme par exemple vim dans xterm ou encore </w:t>
+      </w:r>
+      <w:r>
+        <w:t>Emacs</w:t>
+      </w:r>
       <w:r>
         <w:t>.</w:t>
       </w:r>
@@ -2926,11 +2803,13 @@
       <w:pPr>
         <w:pStyle w:val="Titre2"/>
       </w:pPr>
-      <w:bookmarkStart w:id="3" w:name="_Toc534039769"/>
+      <w:bookmarkStart w:id="7" w:name="_Toc534041189"/>
+      <w:bookmarkStart w:id="8" w:name="_Toc534043307"/>
       <w:r>
         <w:t>Police utilisée</w:t>
       </w:r>
-      <w:bookmarkEnd w:id="3"/>
+      <w:bookmarkEnd w:id="7"/>
+      <w:bookmarkEnd w:id="8"/>
     </w:p>
     <w:p/>
     <w:p>
@@ -2958,11 +2837,13 @@
       <w:pPr>
         <w:pStyle w:val="Titre2"/>
       </w:pPr>
-      <w:bookmarkStart w:id="4" w:name="_Toc534039770"/>
+      <w:bookmarkStart w:id="9" w:name="_Toc534041190"/>
+      <w:bookmarkStart w:id="10" w:name="_Toc534043308"/>
       <w:r>
         <w:t>Couleurs RGB</w:t>
       </w:r>
-      <w:bookmarkEnd w:id="4"/>
+      <w:bookmarkEnd w:id="9"/>
+      <w:bookmarkEnd w:id="10"/>
     </w:p>
     <w:p/>
     <w:p>
@@ -3013,22 +2894,22 @@
       <w:pPr>
         <w:pStyle w:val="Titre2"/>
       </w:pPr>
-      <w:bookmarkStart w:id="5" w:name="_Toc534039771"/>
+      <w:bookmarkStart w:id="11" w:name="_Toc534041191"/>
+      <w:bookmarkStart w:id="12" w:name="_Toc534043309"/>
       <w:r>
         <w:t>Logos utilisés</w:t>
       </w:r>
-      <w:bookmarkEnd w:id="5"/>
+      <w:bookmarkEnd w:id="11"/>
+      <w:bookmarkEnd w:id="12"/>
     </w:p>
     <w:p/>
     <w:p>
       <w:r>
         <w:t xml:space="preserve">Nous avons utilisé les logos de </w:t>
       </w:r>
-      <w:proofErr w:type="spellStart"/>
-      <w:r>
-        <w:t>Github</w:t>
-      </w:r>
-      <w:proofErr w:type="spellEnd"/>
+      <w:r>
+        <w:t>GitHub</w:t>
+      </w:r>
       <w:r>
         <w:t xml:space="preserve"> : </w:t>
       </w:r>
@@ -3041,7 +2922,7 @@
         </w:r>
       </w:hyperlink>
       <w:r>
-        <w:t xml:space="preserve">, de Git : </w:t>
+        <w:t xml:space="preserve">, de Git </w:t>
       </w:r>
       <w:r>
         <w:t xml:space="preserve">: </w:t>
@@ -3075,15 +2956,7 @@
     </w:p>
     <w:p>
       <w:r>
-        <w:t xml:space="preserve">Ces logos ont été téléchargés librement car </w:t>
-      </w:r>
-      <w:proofErr w:type="spellStart"/>
-      <w:r>
-        <w:t>Wikipedia</w:t>
-      </w:r>
-      <w:proofErr w:type="spellEnd"/>
-      <w:r>
-        <w:t>, Git et GitHub sont Open Source.</w:t>
+        <w:t>Ces logos ont été téléchargés librement car Wikipedia, Git et GitHub sont Open Source.</w:t>
       </w:r>
     </w:p>
     <w:p>
@@ -3095,12 +2968,14 @@
       <w:pPr>
         <w:pStyle w:val="Titre1Ubuntu"/>
       </w:pPr>
-      <w:bookmarkStart w:id="6" w:name="_Toc534039772"/>
+      <w:bookmarkStart w:id="13" w:name="_Toc534041192"/>
+      <w:bookmarkStart w:id="14" w:name="_Toc534043310"/>
       <w:r>
         <w:lastRenderedPageBreak/>
         <w:t>Architecture</w:t>
       </w:r>
-      <w:bookmarkEnd w:id="6"/>
+      <w:bookmarkEnd w:id="13"/>
+      <w:bookmarkEnd w:id="14"/>
     </w:p>
     <w:p>
       <w:pPr>
@@ -3111,24 +2986,18 @@
       <w:pPr>
         <w:pStyle w:val="Titre2"/>
       </w:pPr>
-      <w:bookmarkStart w:id="7" w:name="_Toc534039773"/>
+      <w:bookmarkStart w:id="15" w:name="_Toc534041193"/>
+      <w:bookmarkStart w:id="16" w:name="_Toc534043311"/>
       <w:r>
         <w:t>Index – Page d’accueil</w:t>
       </w:r>
-      <w:bookmarkEnd w:id="7"/>
+      <w:bookmarkEnd w:id="15"/>
+      <w:bookmarkEnd w:id="16"/>
     </w:p>
     <w:p/>
     <w:p>
       <w:r>
-        <w:t xml:space="preserve">Cette page d’accueil a été imaginée pour différer des autres sites que l’on peut consulter sur internet : nous voulions que l’on comprenne dès la première page que notre site est fondé sur les réalisations de Linus </w:t>
-      </w:r>
-      <w:proofErr w:type="spellStart"/>
-      <w:r>
-        <w:t>Torvalds</w:t>
-      </w:r>
-      <w:proofErr w:type="spellEnd"/>
-      <w:r>
-        <w:t>.</w:t>
+        <w:t>Cette page d’accueil a été imaginée pour différer des autres sites que l’on peut consulter sur internet : nous voulions que l’on comprenne dès la première page que notre site est fondé sur les réalisations de Linus Torvalds.</w:t>
       </w:r>
     </w:p>
     <w:p>
@@ -3184,13 +3053,8 @@
                         <w:txbxContent>
                           <w:p>
                             <w:r>
-                              <w:t xml:space="preserve">Linus </w:t>
+                              <w:t>Linus Torvalds</w:t>
                             </w:r>
-                            <w:proofErr w:type="spellStart"/>
-                            <w:r>
-                              <w:t>Torvalds</w:t>
-                            </w:r>
-                            <w:proofErr w:type="spellEnd"/>
                           </w:p>
                         </w:txbxContent>
                       </wps:txbx>
@@ -3216,13 +3080,8 @@
                   <w:txbxContent>
                     <w:p>
                       <w:r>
-                        <w:t xml:space="preserve">Linus </w:t>
+                        <w:t>Linus Torvalds</w:t>
                       </w:r>
-                      <w:proofErr w:type="spellStart"/>
-                      <w:r>
-                        <w:t>Torvalds</w:t>
-                      </w:r>
-                      <w:proofErr w:type="spellEnd"/>
                     </w:p>
                   </w:txbxContent>
                 </v:textbox>
@@ -3478,8 +3337,10 @@
       <w:pPr>
         <w:pStyle w:val="Titre2"/>
       </w:pPr>
-      <w:bookmarkStart w:id="8" w:name="_Toc533950652"/>
-      <w:bookmarkStart w:id="9" w:name="_Toc534039774"/>
+      <w:bookmarkStart w:id="17" w:name="_Toc533950652"/>
+      <w:bookmarkStart w:id="18" w:name="_Toc534041194"/>
+      <w:bookmarkStart w:id="19" w:name="_Toc534041429"/>
+      <w:bookmarkStart w:id="20" w:name="_Toc534043312"/>
       <w:r>
         <w:rPr>
           <w:noProof/>
@@ -3570,15 +3431,19 @@
           </mc:Fallback>
         </mc:AlternateContent>
       </w:r>
-      <w:bookmarkEnd w:id="8"/>
-      <w:bookmarkEnd w:id="9"/>
+      <w:bookmarkEnd w:id="17"/>
+      <w:bookmarkEnd w:id="18"/>
+      <w:bookmarkEnd w:id="19"/>
+      <w:bookmarkEnd w:id="20"/>
     </w:p>
     <w:p>
       <w:pPr>
         <w:pStyle w:val="Titre2"/>
       </w:pPr>
-      <w:bookmarkStart w:id="10" w:name="_Toc533950653"/>
-      <w:bookmarkStart w:id="11" w:name="_Toc534039775"/>
+      <w:bookmarkStart w:id="21" w:name="_Toc533950653"/>
+      <w:bookmarkStart w:id="22" w:name="_Toc534041195"/>
+      <w:bookmarkStart w:id="23" w:name="_Toc534041430"/>
+      <w:bookmarkStart w:id="24" w:name="_Toc534043313"/>
       <w:r>
         <w:rPr>
           <w:noProof/>
@@ -3759,11 +3624,15 @@
           </mc:Fallback>
         </mc:AlternateContent>
       </w:r>
-      <w:bookmarkEnd w:id="10"/>
-      <w:bookmarkEnd w:id="11"/>
-    </w:p>
-    <w:bookmarkStart w:id="12" w:name="_Toc533950654"/>
-    <w:bookmarkStart w:id="13" w:name="_Toc534039776"/>
+      <w:bookmarkEnd w:id="21"/>
+      <w:bookmarkEnd w:id="22"/>
+      <w:bookmarkEnd w:id="23"/>
+      <w:bookmarkEnd w:id="24"/>
+    </w:p>
+    <w:bookmarkStart w:id="25" w:name="_Toc533950654"/>
+    <w:bookmarkStart w:id="26" w:name="_Toc534041196"/>
+    <w:bookmarkStart w:id="27" w:name="_Toc534041431"/>
+    <w:bookmarkStart w:id="28" w:name="_Toc534043314"/>
     <w:p>
       <w:pPr>
         <w:pStyle w:val="Titre2"/>
@@ -3841,11 +3710,15 @@
           </mc:Fallback>
         </mc:AlternateContent>
       </w:r>
-      <w:bookmarkEnd w:id="12"/>
-      <w:bookmarkEnd w:id="13"/>
-    </w:p>
-    <w:bookmarkStart w:id="14" w:name="_Toc533950655"/>
-    <w:bookmarkStart w:id="15" w:name="_Toc534039777"/>
+      <w:bookmarkEnd w:id="25"/>
+      <w:bookmarkEnd w:id="26"/>
+      <w:bookmarkEnd w:id="27"/>
+      <w:bookmarkEnd w:id="28"/>
+    </w:p>
+    <w:bookmarkStart w:id="29" w:name="_Toc533950655"/>
+    <w:bookmarkStart w:id="30" w:name="_Toc534041197"/>
+    <w:bookmarkStart w:id="31" w:name="_Toc534041432"/>
+    <w:bookmarkStart w:id="32" w:name="_Toc534043315"/>
     <w:p>
       <w:pPr>
         <w:pStyle w:val="Titre2"/>
@@ -3988,8 +3861,10 @@
           </mc:Fallback>
         </mc:AlternateContent>
       </w:r>
-      <w:bookmarkEnd w:id="14"/>
-      <w:bookmarkEnd w:id="15"/>
+      <w:bookmarkEnd w:id="29"/>
+      <w:bookmarkEnd w:id="30"/>
+      <w:bookmarkEnd w:id="31"/>
+      <w:bookmarkEnd w:id="32"/>
     </w:p>
     <w:p>
       <w:pPr>
@@ -4005,8 +3880,10 @@
       <w:pPr>
         <w:pStyle w:val="Titre2"/>
       </w:pPr>
-      <w:bookmarkStart w:id="16" w:name="_Toc533950656"/>
-      <w:bookmarkStart w:id="17" w:name="_Toc534039778"/>
+      <w:bookmarkStart w:id="33" w:name="_Toc533950656"/>
+      <w:bookmarkStart w:id="34" w:name="_Toc534041198"/>
+      <w:bookmarkStart w:id="35" w:name="_Toc534041433"/>
+      <w:bookmarkStart w:id="36" w:name="_Toc534043316"/>
       <w:r>
         <w:rPr>
           <w:noProof/>
@@ -4059,23 +3936,7 @@
                         <w:txbxContent>
                           <w:p>
                             <w:r>
-                              <w:t xml:space="preserve">Image avec un </w:t>
-                            </w:r>
-                            <w:proofErr w:type="spellStart"/>
-                            <w:r>
-                              <w:t>hover</w:t>
-                            </w:r>
-                            <w:proofErr w:type="spellEnd"/>
-                            <w:r>
-                              <w:t xml:space="preserve"> permettant d’éclairer le logo de </w:t>
-                            </w:r>
-                            <w:proofErr w:type="spellStart"/>
-                            <w:r>
-                              <w:t>Tux</w:t>
-                            </w:r>
-                            <w:proofErr w:type="spellEnd"/>
-                            <w:r>
-                              <w:t xml:space="preserve"> (manchot mascotte de GNU/Linux). Cliquer sur cette image renvoie vers la page « Linux »</w:t>
+                              <w:t>Image avec un hover permettant d’éclairer le logo de Tux (manchot mascotte de GNU/Linux). Cliquer sur cette image renvoie vers la page « Linux »</w:t>
                             </w:r>
                           </w:p>
                         </w:txbxContent>
@@ -4102,23 +3963,7 @@
                   <w:txbxContent>
                     <w:p>
                       <w:r>
-                        <w:t xml:space="preserve">Image avec un </w:t>
-                      </w:r>
-                      <w:proofErr w:type="spellStart"/>
-                      <w:r>
-                        <w:t>hover</w:t>
-                      </w:r>
-                      <w:proofErr w:type="spellEnd"/>
-                      <w:r>
-                        <w:t xml:space="preserve"> permettant d’éclairer le logo de </w:t>
-                      </w:r>
-                      <w:proofErr w:type="spellStart"/>
-                      <w:r>
-                        <w:t>Tux</w:t>
-                      </w:r>
-                      <w:proofErr w:type="spellEnd"/>
-                      <w:r>
-                        <w:t xml:space="preserve"> (manchot mascotte de GNU/Linux). Cliquer sur cette image renvoie vers la page « Linux »</w:t>
+                        <w:t>Image avec un hover permettant d’éclairer le logo de Tux (manchot mascotte de GNU/Linux). Cliquer sur cette image renvoie vers la page « Linux »</w:t>
                       </w:r>
                     </w:p>
                   </w:txbxContent>
@@ -4129,8 +3974,10 @@
           </mc:Fallback>
         </mc:AlternateContent>
       </w:r>
-      <w:bookmarkEnd w:id="16"/>
-      <w:bookmarkEnd w:id="17"/>
+      <w:bookmarkEnd w:id="33"/>
+      <w:bookmarkEnd w:id="34"/>
+      <w:bookmarkEnd w:id="35"/>
+      <w:bookmarkEnd w:id="36"/>
     </w:p>
     <w:p>
       <w:pPr>
@@ -4141,8 +3988,10 @@
       <w:pPr>
         <w:pStyle w:val="Titre2"/>
       </w:pPr>
-      <w:bookmarkStart w:id="18" w:name="_Toc533950657"/>
-      <w:bookmarkStart w:id="19" w:name="_Toc534039779"/>
+      <w:bookmarkStart w:id="37" w:name="_Toc533950657"/>
+      <w:bookmarkStart w:id="38" w:name="_Toc534041199"/>
+      <w:bookmarkStart w:id="39" w:name="_Toc534041434"/>
+      <w:bookmarkStart w:id="40" w:name="_Toc534043317"/>
       <w:r>
         <w:rPr>
           <w:noProof/>
@@ -4195,23 +4044,7 @@
                         <w:txbxContent>
                           <w:p>
                             <w:r>
-                              <w:t xml:space="preserve">Image avec un </w:t>
-                            </w:r>
-                            <w:proofErr w:type="spellStart"/>
-                            <w:r>
-                              <w:t>hover</w:t>
-                            </w:r>
-                            <w:proofErr w:type="spellEnd"/>
-                            <w:r>
-                              <w:t xml:space="preserve"> permettant d’éclairer un portrait de Linus </w:t>
-                            </w:r>
-                            <w:proofErr w:type="spellStart"/>
-                            <w:r>
-                              <w:t>Torvalds</w:t>
-                            </w:r>
-                            <w:proofErr w:type="spellEnd"/>
-                            <w:r>
-                              <w:t>. Cliquer sur cette image renvoie vers la page « Biographie »</w:t>
+                              <w:t>Image avec un hover permettant d’éclairer un portrait de Linus Torvalds. Cliquer sur cette image renvoie vers la page « Biographie »</w:t>
                             </w:r>
                           </w:p>
                         </w:txbxContent>
@@ -4238,23 +4071,7 @@
                   <w:txbxContent>
                     <w:p>
                       <w:r>
-                        <w:t xml:space="preserve">Image avec un </w:t>
-                      </w:r>
-                      <w:proofErr w:type="spellStart"/>
-                      <w:r>
-                        <w:t>hover</w:t>
-                      </w:r>
-                      <w:proofErr w:type="spellEnd"/>
-                      <w:r>
-                        <w:t xml:space="preserve"> permettant d’éclairer un portrait de Linus </w:t>
-                      </w:r>
-                      <w:proofErr w:type="spellStart"/>
-                      <w:r>
-                        <w:t>Torvalds</w:t>
-                      </w:r>
-                      <w:proofErr w:type="spellEnd"/>
-                      <w:r>
-                        <w:t>. Cliquer sur cette image renvoie vers la page « Biographie »</w:t>
+                        <w:t>Image avec un hover permettant d’éclairer un portrait de Linus Torvalds. Cliquer sur cette image renvoie vers la page « Biographie »</w:t>
                       </w:r>
                     </w:p>
                   </w:txbxContent>
@@ -4265,15 +4082,19 @@
           </mc:Fallback>
         </mc:AlternateContent>
       </w:r>
-      <w:bookmarkEnd w:id="18"/>
-      <w:bookmarkEnd w:id="19"/>
+      <w:bookmarkEnd w:id="37"/>
+      <w:bookmarkEnd w:id="38"/>
+      <w:bookmarkEnd w:id="39"/>
+      <w:bookmarkEnd w:id="40"/>
     </w:p>
     <w:p>
       <w:pPr>
         <w:pStyle w:val="Titre2"/>
       </w:pPr>
-      <w:bookmarkStart w:id="20" w:name="_Toc533950658"/>
-      <w:bookmarkStart w:id="21" w:name="_Toc534039780"/>
+      <w:bookmarkStart w:id="41" w:name="_Toc533950658"/>
+      <w:bookmarkStart w:id="42" w:name="_Toc534041200"/>
+      <w:bookmarkStart w:id="43" w:name="_Toc534041435"/>
+      <w:bookmarkStart w:id="44" w:name="_Toc534043318"/>
       <w:r>
         <w:rPr>
           <w:noProof/>
@@ -4326,15 +4147,7 @@
                         <w:txbxContent>
                           <w:p>
                             <w:r>
-                              <w:t xml:space="preserve">Image avec un </w:t>
-                            </w:r>
-                            <w:proofErr w:type="spellStart"/>
-                            <w:r>
-                              <w:t>hover</w:t>
-                            </w:r>
-                            <w:proofErr w:type="spellEnd"/>
-                            <w:r>
-                              <w:t xml:space="preserve"> permettent d’éclairer le logo de Git. Le fait de cliquer sur cette image dirige vers la page « Projets »</w:t>
+                              <w:t>Image avec un hover permettent d’éclairer le logo de Git. Le fait de cliquer sur cette image dirige vers la page « Projets »</w:t>
                             </w:r>
                           </w:p>
                         </w:txbxContent>
@@ -4361,15 +4174,7 @@
                   <w:txbxContent>
                     <w:p>
                       <w:r>
-                        <w:t xml:space="preserve">Image avec un </w:t>
-                      </w:r>
-                      <w:proofErr w:type="spellStart"/>
-                      <w:r>
-                        <w:t>hover</w:t>
-                      </w:r>
-                      <w:proofErr w:type="spellEnd"/>
-                      <w:r>
-                        <w:t xml:space="preserve"> permettent d’éclairer le logo de Git. Le fait de cliquer sur cette image dirige vers la page « Projets »</w:t>
+                        <w:t>Image avec un hover permettent d’éclairer le logo de Git. Le fait de cliquer sur cette image dirige vers la page « Projets »</w:t>
                       </w:r>
                     </w:p>
                   </w:txbxContent>
@@ -4380,8 +4185,10 @@
           </mc:Fallback>
         </mc:AlternateContent>
       </w:r>
-      <w:bookmarkEnd w:id="20"/>
-      <w:bookmarkEnd w:id="21"/>
+      <w:bookmarkEnd w:id="41"/>
+      <w:bookmarkEnd w:id="42"/>
+      <w:bookmarkEnd w:id="43"/>
+      <w:bookmarkEnd w:id="44"/>
     </w:p>
     <w:p>
       <w:pPr>
@@ -4425,25 +4232,19 @@
       <w:pPr>
         <w:pStyle w:val="Titre2"/>
       </w:pPr>
-      <w:bookmarkStart w:id="22" w:name="_Toc534039781"/>
+      <w:bookmarkStart w:id="45" w:name="_Toc534041201"/>
+      <w:bookmarkStart w:id="46" w:name="_Toc534043319"/>
       <w:r>
         <w:lastRenderedPageBreak/>
         <w:t>Linux</w:t>
       </w:r>
-      <w:bookmarkEnd w:id="22"/>
+      <w:bookmarkEnd w:id="45"/>
+      <w:bookmarkEnd w:id="46"/>
     </w:p>
     <w:p/>
     <w:p>
       <w:r>
-        <w:t xml:space="preserve">Cette page contient une vidéo explicative provenant de la chaîne YouTube de la Linux </w:t>
-      </w:r>
-      <w:proofErr w:type="spellStart"/>
-      <w:r>
-        <w:t>Foundation</w:t>
-      </w:r>
-      <w:proofErr w:type="spellEnd"/>
-      <w:r>
-        <w:t xml:space="preserve"> : </w:t>
+        <w:t xml:space="preserve">Cette page contient une vidéo explicative provenant de la chaîne YouTube de la Linux Foundation : </w:t>
       </w:r>
       <w:hyperlink r:id="rId14" w:history="1">
         <w:r>
@@ -5014,11 +4815,9 @@
                             <w:r>
                               <w:t xml:space="preserve">Vidéo </w:t>
                             </w:r>
-                            <w:proofErr w:type="spellStart"/>
                             <w:r>
-                              <w:t>Youtube</w:t>
+                              <w:t>YouTube</w:t>
                             </w:r>
-                            <w:proofErr w:type="spellEnd"/>
                           </w:p>
                         </w:txbxContent>
                       </wps:txbx>
@@ -5051,11 +4850,9 @@
                       <w:r>
                         <w:t xml:space="preserve">Vidéo </w:t>
                       </w:r>
-                      <w:proofErr w:type="spellStart"/>
                       <w:r>
-                        <w:t>Youtube</w:t>
+                        <w:t>YouTube</w:t>
                       </w:r>
-                      <w:proofErr w:type="spellEnd"/>
                     </w:p>
                   </w:txbxContent>
                 </v:textbox>
@@ -5201,15 +4998,7 @@
                           <w:p/>
                           <w:p>
                             <w:r>
-                              <w:t xml:space="preserve">Lien avec </w:t>
-                            </w:r>
-                            <w:proofErr w:type="spellStart"/>
-                            <w:r>
-                              <w:t>hover</w:t>
-                            </w:r>
-                            <w:proofErr w:type="spellEnd"/>
-                            <w:r>
-                              <w:t xml:space="preserve"> </w:t>
+                              <w:t xml:space="preserve">Lien avec hover </w:t>
                             </w:r>
                           </w:p>
                           <w:p/>
@@ -5244,15 +5033,7 @@
                     <w:p/>
                     <w:p>
                       <w:r>
-                        <w:t xml:space="preserve">Lien avec </w:t>
-                      </w:r>
-                      <w:proofErr w:type="spellStart"/>
-                      <w:r>
-                        <w:t>hover</w:t>
-                      </w:r>
-                      <w:proofErr w:type="spellEnd"/>
-                      <w:r>
-                        <w:t xml:space="preserve"> </w:t>
+                        <w:t xml:space="preserve">Lien avec hover </w:t>
                       </w:r>
                     </w:p>
                     <w:p/>
@@ -5321,11 +5102,9 @@
                             <w:r>
                               <w:t xml:space="preserve">Sidebar responsive </w:t>
                             </w:r>
-                            <w:proofErr w:type="spellStart"/>
                             <w:r>
-                              <w:t>BootStrap</w:t>
+                              <w:t>Bootstrap</w:t>
                             </w:r>
-                            <w:proofErr w:type="spellEnd"/>
                           </w:p>
                         </w:txbxContent>
                       </wps:txbx>
@@ -5353,11 +5132,9 @@
                       <w:r>
                         <w:t xml:space="preserve">Sidebar responsive </w:t>
                       </w:r>
-                      <w:proofErr w:type="spellStart"/>
                       <w:r>
-                        <w:t>BootStrap</w:t>
+                        <w:t>Bootstrap</w:t>
                       </w:r>
-                      <w:proofErr w:type="spellEnd"/>
                     </w:p>
                   </w:txbxContent>
                 </v:textbox>
@@ -5373,11 +5150,13 @@
       <w:pPr>
         <w:pStyle w:val="Titre2"/>
       </w:pPr>
-      <w:bookmarkStart w:id="23" w:name="_Toc534039782"/>
+      <w:bookmarkStart w:id="47" w:name="_Toc534041202"/>
+      <w:bookmarkStart w:id="48" w:name="_Toc534043320"/>
       <w:r>
         <w:t>Biographie</w:t>
       </w:r>
-      <w:bookmarkEnd w:id="23"/>
+      <w:bookmarkEnd w:id="47"/>
+      <w:bookmarkEnd w:id="48"/>
     </w:p>
     <w:p/>
     <w:p>
@@ -5934,23 +5713,7 @@
                           <w:p/>
                           <w:p>
                             <w:r>
-                              <w:t xml:space="preserve">Image du GitHub de Linus </w:t>
-                            </w:r>
-                            <w:proofErr w:type="spellStart"/>
-                            <w:r>
-                              <w:t>Torvalds</w:t>
-                            </w:r>
-                            <w:proofErr w:type="spellEnd"/>
-                            <w:r>
-                              <w:t xml:space="preserve"> avec </w:t>
-                            </w:r>
-                            <w:proofErr w:type="spellStart"/>
-                            <w:r>
-                              <w:t>hover</w:t>
-                            </w:r>
-                            <w:proofErr w:type="spellEnd"/>
-                            <w:r>
-                              <w:t xml:space="preserve"> assombrissant l’image, comporte un lien redirigeant vers le repo Linux Kernel.</w:t>
+                              <w:t>Image du GitHub de Linus Torvalds avec hover assombrissant l’image, comporte un lien redirigeant vers le repo Linux Kernel.</w:t>
                             </w:r>
                           </w:p>
                         </w:txbxContent>
@@ -5988,23 +5751,7 @@
                     <w:p/>
                     <w:p>
                       <w:r>
-                        <w:t xml:space="preserve">Image du GitHub de Linus </w:t>
-                      </w:r>
-                      <w:proofErr w:type="spellStart"/>
-                      <w:r>
-                        <w:t>Torvalds</w:t>
-                      </w:r>
-                      <w:proofErr w:type="spellEnd"/>
-                      <w:r>
-                        <w:t xml:space="preserve"> avec </w:t>
-                      </w:r>
-                      <w:proofErr w:type="spellStart"/>
-                      <w:r>
-                        <w:t>hover</w:t>
-                      </w:r>
-                      <w:proofErr w:type="spellEnd"/>
-                      <w:r>
-                        <w:t xml:space="preserve"> assombrissant l’image, comporte un lien redirigeant vers le repo Linux Kernel.</w:t>
+                        <w:t>Image du GitHub de Linus Torvalds avec hover assombrissant l’image, comporte un lien redirigeant vers le repo Linux Kernel.</w:t>
                       </w:r>
                     </w:p>
                   </w:txbxContent>
@@ -6059,12 +5806,14 @@
       <w:pPr>
         <w:pStyle w:val="Titre2"/>
       </w:pPr>
-      <w:bookmarkStart w:id="24" w:name="_Toc534039783"/>
+      <w:bookmarkStart w:id="49" w:name="_Toc534041203"/>
+      <w:bookmarkStart w:id="50" w:name="_Toc534043321"/>
       <w:r>
         <w:lastRenderedPageBreak/>
         <w:t>Projets</w:t>
       </w:r>
-      <w:bookmarkEnd w:id="24"/>
+      <w:bookmarkEnd w:id="49"/>
+      <w:bookmarkEnd w:id="50"/>
     </w:p>
     <w:p/>
     <w:p>
@@ -6693,11 +6442,13 @@
       <w:pPr>
         <w:pStyle w:val="Titre2"/>
       </w:pPr>
-      <w:bookmarkStart w:id="25" w:name="_Toc534039784"/>
+      <w:bookmarkStart w:id="51" w:name="_Toc534041204"/>
+      <w:bookmarkStart w:id="52" w:name="_Toc534043322"/>
       <w:r>
         <w:t>Ressources</w:t>
       </w:r>
-      <w:bookmarkEnd w:id="25"/>
+      <w:bookmarkEnd w:id="51"/>
+      <w:bookmarkEnd w:id="52"/>
     </w:p>
     <w:p/>
     <w:p>
@@ -7286,8 +7037,10 @@
       <w:pPr>
         <w:pStyle w:val="Titre2"/>
       </w:pPr>
-      <w:bookmarkStart w:id="26" w:name="_Toc533950663"/>
-      <w:bookmarkStart w:id="27" w:name="_Toc534039785"/>
+      <w:bookmarkStart w:id="53" w:name="_Toc533950663"/>
+      <w:bookmarkStart w:id="54" w:name="_Toc534041205"/>
+      <w:bookmarkStart w:id="55" w:name="_Toc534041440"/>
+      <w:bookmarkStart w:id="56" w:name="_Toc534043323"/>
       <w:r>
         <w:rPr>
           <w:noProof/>
@@ -7340,31 +7093,19 @@
                         <w:txbxContent>
                           <w:p>
                             <w:r>
-                              <w:t xml:space="preserve">Ressource 1 + lien avec </w:t>
+                              <w:t>Ressource 1 + lien avec hover</w:t>
                             </w:r>
-                            <w:proofErr w:type="spellStart"/>
-                            <w:r>
-                              <w:t>hover</w:t>
-                            </w:r>
-                            <w:proofErr w:type="spellEnd"/>
                           </w:p>
                           <w:p>
                             <w:r>
                               <w:t xml:space="preserve">Ressource </w:t>
                             </w:r>
-                            <w:proofErr w:type="gramStart"/>
                             <w:r>
-                              <w:t>n  +</w:t>
+                              <w:t>n +</w:t>
                             </w:r>
-                            <w:proofErr w:type="gramEnd"/>
                             <w:r>
-                              <w:t xml:space="preserve"> lien avec </w:t>
+                              <w:t xml:space="preserve"> lien avec hover</w:t>
                             </w:r>
-                            <w:proofErr w:type="spellStart"/>
-                            <w:r>
-                              <w:t>hover</w:t>
-                            </w:r>
-                            <w:proofErr w:type="spellEnd"/>
                           </w:p>
                           <w:p/>
                         </w:txbxContent>
@@ -7391,31 +7132,19 @@
                   <w:txbxContent>
                     <w:p>
                       <w:r>
-                        <w:t xml:space="preserve">Ressource 1 + lien avec </w:t>
+                        <w:t>Ressource 1 + lien avec hover</w:t>
                       </w:r>
-                      <w:proofErr w:type="spellStart"/>
-                      <w:r>
-                        <w:t>hover</w:t>
-                      </w:r>
-                      <w:proofErr w:type="spellEnd"/>
                     </w:p>
                     <w:p>
                       <w:r>
                         <w:t xml:space="preserve">Ressource </w:t>
                       </w:r>
-                      <w:proofErr w:type="gramStart"/>
                       <w:r>
-                        <w:t>n  +</w:t>
+                        <w:t>n +</w:t>
                       </w:r>
-                      <w:proofErr w:type="gramEnd"/>
                       <w:r>
-                        <w:t xml:space="preserve"> lien avec </w:t>
+                        <w:t xml:space="preserve"> lien avec hover</w:t>
                       </w:r>
-                      <w:proofErr w:type="spellStart"/>
-                      <w:r>
-                        <w:t>hover</w:t>
-                      </w:r>
-                      <w:proofErr w:type="spellEnd"/>
                     </w:p>
                     <w:p/>
                   </w:txbxContent>
@@ -7426,8 +7155,10 @@
           </mc:Fallback>
         </mc:AlternateContent>
       </w:r>
-      <w:bookmarkEnd w:id="26"/>
-      <w:bookmarkEnd w:id="27"/>
+      <w:bookmarkEnd w:id="53"/>
+      <w:bookmarkEnd w:id="54"/>
+      <w:bookmarkEnd w:id="55"/>
+      <w:bookmarkEnd w:id="56"/>
     </w:p>
     <w:p>
       <w:pPr>
@@ -7448,8 +7179,10 @@
       <w:pPr>
         <w:pStyle w:val="Titre2"/>
       </w:pPr>
-      <w:bookmarkStart w:id="28" w:name="_Toc533950664"/>
-      <w:bookmarkStart w:id="29" w:name="_Toc534039786"/>
+      <w:bookmarkStart w:id="57" w:name="_Toc533950664"/>
+      <w:bookmarkStart w:id="58" w:name="_Toc534041206"/>
+      <w:bookmarkStart w:id="59" w:name="_Toc534041441"/>
+      <w:bookmarkStart w:id="60" w:name="_Toc534043324"/>
       <w:r>
         <w:rPr>
           <w:noProof/>
@@ -7502,13 +7235,8 @@
                         <w:txbxContent>
                           <w:p>
                             <w:r>
-                              <w:t xml:space="preserve">Télécharger le rendu.zip + lien avec </w:t>
+                              <w:t>Télécharger le rendu.zip + lien avec hover</w:t>
                             </w:r>
-                            <w:proofErr w:type="spellStart"/>
-                            <w:r>
-                              <w:t>hover</w:t>
-                            </w:r>
-                            <w:proofErr w:type="spellEnd"/>
                           </w:p>
                         </w:txbxContent>
                       </wps:txbx>
@@ -7534,13 +7262,8 @@
                   <w:txbxContent>
                     <w:p>
                       <w:r>
-                        <w:t xml:space="preserve">Télécharger le rendu.zip + lien avec </w:t>
+                        <w:t>Télécharger le rendu.zip + lien avec hover</w:t>
                       </w:r>
-                      <w:proofErr w:type="spellStart"/>
-                      <w:r>
-                        <w:t>hover</w:t>
-                      </w:r>
-                      <w:proofErr w:type="spellEnd"/>
                     </w:p>
                   </w:txbxContent>
                 </v:textbox>
@@ -7550,8 +7273,10 @@
           </mc:Fallback>
         </mc:AlternateContent>
       </w:r>
-      <w:bookmarkEnd w:id="28"/>
-      <w:bookmarkEnd w:id="29"/>
+      <w:bookmarkEnd w:id="57"/>
+      <w:bookmarkEnd w:id="58"/>
+      <w:bookmarkEnd w:id="59"/>
+      <w:bookmarkEnd w:id="60"/>
     </w:p>
     <w:p>
       <w:pPr>
@@ -7585,12 +7310,14 @@
       <w:pPr>
         <w:pStyle w:val="Titre2"/>
       </w:pPr>
-      <w:bookmarkStart w:id="30" w:name="_Toc534039787"/>
+      <w:bookmarkStart w:id="61" w:name="_Toc534041207"/>
+      <w:bookmarkStart w:id="62" w:name="_Toc534043325"/>
       <w:r>
         <w:lastRenderedPageBreak/>
         <w:t>Témoignages</w:t>
       </w:r>
-      <w:bookmarkEnd w:id="30"/>
+      <w:bookmarkEnd w:id="61"/>
+      <w:bookmarkEnd w:id="62"/>
     </w:p>
     <w:p/>
     <w:p>
@@ -8285,8 +8012,10 @@
       <w:pPr>
         <w:pStyle w:val="Titre2"/>
       </w:pPr>
-      <w:bookmarkStart w:id="31" w:name="_Toc533950666"/>
-      <w:bookmarkStart w:id="32" w:name="_Toc534039788"/>
+      <w:bookmarkStart w:id="63" w:name="_Toc533950666"/>
+      <w:bookmarkStart w:id="64" w:name="_Toc534041208"/>
+      <w:bookmarkStart w:id="65" w:name="_Toc534041443"/>
+      <w:bookmarkStart w:id="66" w:name="_Toc534043326"/>
       <w:r>
         <w:rPr>
           <w:noProof/>
@@ -8387,8 +8116,10 @@
           </mc:Fallback>
         </mc:AlternateContent>
       </w:r>
-      <w:bookmarkEnd w:id="31"/>
-      <w:bookmarkEnd w:id="32"/>
+      <w:bookmarkEnd w:id="63"/>
+      <w:bookmarkEnd w:id="64"/>
+      <w:bookmarkEnd w:id="65"/>
+      <w:bookmarkEnd w:id="66"/>
     </w:p>
     <w:p>
       <w:pPr>
@@ -8404,8 +8135,10 @@
       <w:pPr>
         <w:pStyle w:val="Titre2"/>
       </w:pPr>
-      <w:bookmarkStart w:id="33" w:name="_Toc533950667"/>
-      <w:bookmarkStart w:id="34" w:name="_Toc534039789"/>
+      <w:bookmarkStart w:id="67" w:name="_Toc533950667"/>
+      <w:bookmarkStart w:id="68" w:name="_Toc534041209"/>
+      <w:bookmarkStart w:id="69" w:name="_Toc534041444"/>
+      <w:bookmarkStart w:id="70" w:name="_Toc534043327"/>
       <w:r>
         <w:rPr>
           <w:noProof/>
@@ -8460,11 +8193,9 @@
                             <w:r>
                               <w:t xml:space="preserve">Formulaire </w:t>
                             </w:r>
-                            <w:proofErr w:type="spellStart"/>
                             <w:r>
-                              <w:t>BootStrap</w:t>
+                              <w:t>Bootstrap</w:t>
                             </w:r>
-                            <w:proofErr w:type="spellEnd"/>
                             <w:r>
                               <w:t xml:space="preserve"> (pseudo + message)</w:t>
                             </w:r>
@@ -8495,11 +8226,9 @@
                       <w:r>
                         <w:t xml:space="preserve">Formulaire </w:t>
                       </w:r>
-                      <w:proofErr w:type="spellStart"/>
                       <w:r>
-                        <w:t>BootStrap</w:t>
+                        <w:t>Bootstrap</w:t>
                       </w:r>
-                      <w:proofErr w:type="spellEnd"/>
                       <w:r>
                         <w:t xml:space="preserve"> (pseudo + message)</w:t>
                       </w:r>
@@ -8512,8 +8241,10 @@
           </mc:Fallback>
         </mc:AlternateContent>
       </w:r>
-      <w:bookmarkEnd w:id="33"/>
-      <w:bookmarkEnd w:id="34"/>
+      <w:bookmarkEnd w:id="67"/>
+      <w:bookmarkEnd w:id="68"/>
+      <w:bookmarkEnd w:id="69"/>
+      <w:bookmarkEnd w:id="70"/>
     </w:p>
     <w:p>
       <w:pPr>
@@ -8529,11 +8260,13 @@
       <w:pPr>
         <w:pStyle w:val="Titre2"/>
       </w:pPr>
-      <w:bookmarkStart w:id="35" w:name="_Toc534039790"/>
+      <w:bookmarkStart w:id="71" w:name="_Toc534041210"/>
+      <w:bookmarkStart w:id="72" w:name="_Toc534043328"/>
       <w:r>
         <w:t>A propos des auteurs</w:t>
       </w:r>
-      <w:bookmarkEnd w:id="35"/>
+      <w:bookmarkEnd w:id="71"/>
+      <w:bookmarkEnd w:id="72"/>
     </w:p>
     <w:p/>
     <w:p>
@@ -9079,13 +8812,14 @@
                         <w:txbxContent>
                           <w:p>
                             <w:r>
-                              <w:t xml:space="preserve">Mohamed </w:t>
+                              <w:t>Mohamed Bouk</w:t>
                             </w:r>
-                            <w:proofErr w:type="spellStart"/>
                             <w:r>
-                              <w:t>Bouktham</w:t>
+                              <w:t>h</w:t>
                             </w:r>
-                            <w:proofErr w:type="spellEnd"/>
+                            <w:r>
+                              <w:t>tam</w:t>
+                            </w:r>
                           </w:p>
                           <w:p>
                             <w:r>
@@ -9094,15 +8828,7 @@
                           </w:p>
                           <w:p>
                             <w:r>
-                              <w:t xml:space="preserve">Lien avec </w:t>
-                            </w:r>
-                            <w:proofErr w:type="spellStart"/>
-                            <w:r>
-                              <w:t>hover</w:t>
-                            </w:r>
-                            <w:proofErr w:type="spellEnd"/>
-                            <w:r>
-                              <w:t xml:space="preserve"> vers le GitHub personnel</w:t>
+                              <w:t>Lien avec hover vers le GitHub personnel</w:t>
                             </w:r>
                           </w:p>
                         </w:txbxContent>
@@ -9129,13 +8855,14 @@
                   <w:txbxContent>
                     <w:p>
                       <w:r>
-                        <w:t xml:space="preserve">Mohamed </w:t>
+                        <w:t>Mohamed Bouk</w:t>
                       </w:r>
-                      <w:proofErr w:type="spellStart"/>
                       <w:r>
-                        <w:t>Bouktham</w:t>
+                        <w:t>h</w:t>
                       </w:r>
-                      <w:proofErr w:type="spellEnd"/>
+                      <w:r>
+                        <w:t>tam</w:t>
+                      </w:r>
                     </w:p>
                     <w:p>
                       <w:r>
@@ -9144,15 +8871,7 @@
                     </w:p>
                     <w:p>
                       <w:r>
-                        <w:t xml:space="preserve">Lien avec </w:t>
-                      </w:r>
-                      <w:proofErr w:type="spellStart"/>
-                      <w:r>
-                        <w:t>hover</w:t>
-                      </w:r>
-                      <w:proofErr w:type="spellEnd"/>
-                      <w:r>
-                        <w:t xml:space="preserve"> vers le GitHub personnel</w:t>
+                        <w:t>Lien avec hover vers le GitHub personnel</w:t>
                       </w:r>
                     </w:p>
                   </w:txbxContent>
@@ -9241,15 +8960,7 @@
                           </w:p>
                           <w:p>
                             <w:r>
-                              <w:t xml:space="preserve">Lien avec </w:t>
-                            </w:r>
-                            <w:proofErr w:type="spellStart"/>
-                            <w:r>
-                              <w:t>hover</w:t>
-                            </w:r>
-                            <w:proofErr w:type="spellEnd"/>
-                            <w:r>
-                              <w:t xml:space="preserve"> vers le GitHub personnel</w:t>
+                              <w:t>Lien avec hover vers le GitHub personnel</w:t>
                             </w:r>
                           </w:p>
                         </w:txbxContent>
@@ -9286,15 +8997,7 @@
                     </w:p>
                     <w:p>
                       <w:r>
-                        <w:t xml:space="preserve">Lien avec </w:t>
-                      </w:r>
-                      <w:proofErr w:type="spellStart"/>
-                      <w:r>
-                        <w:t>hover</w:t>
-                      </w:r>
-                      <w:proofErr w:type="spellEnd"/>
-                      <w:r>
-                        <w:t xml:space="preserve"> vers le GitHub personnel</w:t>
+                        <w:t>Lien avec hover vers le GitHub personnel</w:t>
                       </w:r>
                     </w:p>
                   </w:txbxContent>
@@ -9313,63 +9016,35 @@
       <w:pPr>
         <w:pStyle w:val="Titre1Ubuntu"/>
       </w:pPr>
-      <w:bookmarkStart w:id="36" w:name="_Toc534039791"/>
+      <w:bookmarkStart w:id="73" w:name="_Toc534041211"/>
+      <w:bookmarkStart w:id="74" w:name="_Toc534043329"/>
       <w:r>
         <w:lastRenderedPageBreak/>
         <w:t>Ressources extérieures</w:t>
       </w:r>
-      <w:bookmarkEnd w:id="36"/>
+      <w:bookmarkEnd w:id="73"/>
+      <w:bookmarkEnd w:id="74"/>
     </w:p>
     <w:p/>
     <w:p>
       <w:r>
-        <w:t xml:space="preserve">Nous avons décidé d’utiliser le </w:t>
-      </w:r>
-      <w:proofErr w:type="spellStart"/>
-      <w:r>
-        <w:t>framework</w:t>
-      </w:r>
-      <w:proofErr w:type="spellEnd"/>
-      <w:r>
-        <w:t xml:space="preserve"> bien connu </w:t>
-      </w:r>
-      <w:proofErr w:type="spellStart"/>
-      <w:r>
-        <w:t>BootStrap</w:t>
-      </w:r>
-      <w:proofErr w:type="spellEnd"/>
-      <w:r>
-        <w:t xml:space="preserve"> pour avoir </w:t>
-      </w:r>
-      <w:proofErr w:type="gramStart"/>
-      <w:r>
-        <w:t>un site responsive</w:t>
-      </w:r>
-      <w:proofErr w:type="gramEnd"/>
-      <w:r>
-        <w:t xml:space="preserve"> et proposant des graphismes aux aspects professionnels. Nous avons utilisé la « Simple </w:t>
-      </w:r>
-      <w:proofErr w:type="spellStart"/>
-      <w:r>
-        <w:t>SideBar</w:t>
-      </w:r>
-      <w:proofErr w:type="spellEnd"/>
-      <w:r>
-        <w:t xml:space="preserve"> for </w:t>
-      </w:r>
-      <w:proofErr w:type="spellStart"/>
-      <w:r>
-        <w:t>BootStrap</w:t>
-      </w:r>
-      <w:proofErr w:type="spellEnd"/>
+        <w:t xml:space="preserve">Nous avons décidé d’utiliser le framework bien connu </w:t>
+      </w:r>
+      <w:r>
+        <w:t>Bootstrap</w:t>
+      </w:r>
+      <w:r>
+        <w:t xml:space="preserve"> pour avoir un site responsive et proposant des graphismes aux aspects professionnels. Nous avons utilisé la « Simple SideBar for </w:t>
+      </w:r>
+      <w:r>
+        <w:t>Bootstrap</w:t>
+      </w:r>
       <w:r>
         <w:t xml:space="preserve"> » proposée par le site « Start </w:t>
       </w:r>
-      <w:proofErr w:type="spellStart"/>
-      <w:r>
-        <w:t>BootStrap</w:t>
-      </w:r>
-      <w:proofErr w:type="spellEnd"/>
+      <w:r>
+        <w:t>Bootstrap</w:t>
+      </w:r>
       <w:r>
         <w:t> ».</w:t>
       </w:r>
@@ -9434,45 +9109,512 @@
     </w:p>
     <w:p>
       <w:r>
-        <w:t xml:space="preserve">Nous avons donc utilisé cette </w:t>
-      </w:r>
-      <w:proofErr w:type="spellStart"/>
-      <w:r>
-        <w:t>SideBar</w:t>
-      </w:r>
-      <w:proofErr w:type="spellEnd"/>
-      <w:r>
-        <w:t xml:space="preserve"> Open Source en modifiant le style de la page</w:t>
-      </w:r>
-    </w:p>
-    <w:p>
-      <w:pPr>
+        <w:t>Nous avons donc utilisé cette SideBar Open Source en modifiant le style de la page</w:t>
+      </w:r>
+      <w:r>
+        <w:t>, ainsi que le style du bouton JavaScript permettant d’afficher/masquer la SideBar.</w:t>
+      </w:r>
+    </w:p>
+    <w:p>
+      <w:pPr>
+        <w:pStyle w:val="Titre2"/>
+      </w:pPr>
+      <w:bookmarkStart w:id="75" w:name="_Toc534043330"/>
+      <w:r>
+        <w:t>Exemple de code inséré du CSS</w:t>
+      </w:r>
+      <w:bookmarkEnd w:id="75"/>
+      <w:r>
+        <w:t xml:space="preserve"> </w:t>
+      </w:r>
+    </w:p>
+    <w:p>
+      <w:r>
         <w:rPr>
-          <w:rFonts w:eastAsiaTheme="majorEastAsia" w:cstheme="majorBidi"/>
-          <w:color w:val="C00000"/>
-          <w:sz w:val="26"/>
-          <w:szCs w:val="26"/>
+          <w:noProof/>
         </w:rPr>
-      </w:pPr>
+        <w:drawing>
+          <wp:anchor distT="0" distB="0" distL="114300" distR="114300" simplePos="0" relativeHeight="251760640" behindDoc="0" locked="0" layoutInCell="1" allowOverlap="1" wp14:anchorId="087D80E0">
+            <wp:simplePos x="0" y="0"/>
+            <wp:positionH relativeFrom="column">
+              <wp:posOffset>-10795</wp:posOffset>
+            </wp:positionH>
+            <wp:positionV relativeFrom="paragraph">
+              <wp:posOffset>74930</wp:posOffset>
+            </wp:positionV>
+            <wp:extent cx="4064731" cy="3257550"/>
+            <wp:effectExtent l="0" t="0" r="0" b="0"/>
+            <wp:wrapSquare wrapText="bothSides"/>
+            <wp:docPr id="199" name="Image 199"/>
+            <wp:cNvGraphicFramePr>
+              <a:graphicFrameLocks xmlns:a="http://schemas.openxmlformats.org/drawingml/2006/main" noChangeAspect="1"/>
+            </wp:cNvGraphicFramePr>
+            <a:graphic xmlns:a="http://schemas.openxmlformats.org/drawingml/2006/main">
+              <a:graphicData uri="http://schemas.openxmlformats.org/drawingml/2006/picture">
+                <pic:pic xmlns:pic="http://schemas.openxmlformats.org/drawingml/2006/picture">
+                  <pic:nvPicPr>
+                    <pic:cNvPr id="1" name=""/>
+                    <pic:cNvPicPr/>
+                  </pic:nvPicPr>
+                  <pic:blipFill>
+                    <a:blip r:embed="rId18">
+                      <a:extLst>
+                        <a:ext uri="{28A0092B-C50C-407E-A947-70E740481C1C}">
+                          <a14:useLocalDpi xmlns:a14="http://schemas.microsoft.com/office/drawing/2010/main" val="0"/>
+                        </a:ext>
+                      </a:extLst>
+                    </a:blip>
+                    <a:stretch>
+                      <a:fillRect/>
+                    </a:stretch>
+                  </pic:blipFill>
+                  <pic:spPr>
+                    <a:xfrm>
+                      <a:off x="0" y="0"/>
+                      <a:ext cx="4064731" cy="3257550"/>
+                    </a:xfrm>
+                    <a:prstGeom prst="rect">
+                      <a:avLst/>
+                    </a:prstGeom>
+                  </pic:spPr>
+                </pic:pic>
+              </a:graphicData>
+            </a:graphic>
+            <wp14:sizeRelH relativeFrom="page">
+              <wp14:pctWidth>0</wp14:pctWidth>
+            </wp14:sizeRelH>
+            <wp14:sizeRelV relativeFrom="page">
+              <wp14:pctHeight>0</wp14:pctHeight>
+            </wp14:sizeRelV>
+          </wp:anchor>
+        </w:drawing>
+      </w:r>
+    </w:p>
+    <w:p/>
+    <w:p/>
+    <w:p/>
+    <w:p/>
+    <w:p/>
+    <w:p/>
+    <w:p/>
+    <w:p/>
+    <w:p/>
+    <w:p/>
+    <w:p/>
+    <w:p>
+      <w:r>
+        <w:t xml:space="preserve">Lorsque la SideBar est affichée, </w:t>
+      </w:r>
+      <w:r>
+        <w:t>la taille est de 250px, et la position absolue, ce que d’ordinaire nous n’utilisons pas.</w:t>
+      </w:r>
       <w:r>
         <w:br w:type="page"/>
       </w:r>
     </w:p>
     <w:p>
+      <w:bookmarkStart w:id="76" w:name="_Toc534041212"/>
+      <w:r>
+        <w:rPr>
+          <w:noProof/>
+        </w:rPr>
+        <w:lastRenderedPageBreak/>
+        <w:drawing>
+          <wp:anchor distT="0" distB="0" distL="114300" distR="114300" simplePos="0" relativeHeight="251759616" behindDoc="0" locked="0" layoutInCell="1" allowOverlap="1" wp14:anchorId="3A7803BA">
+            <wp:simplePos x="0" y="0"/>
+            <wp:positionH relativeFrom="margin">
+              <wp:align>right</wp:align>
+            </wp:positionH>
+            <wp:positionV relativeFrom="paragraph">
+              <wp:posOffset>0</wp:posOffset>
+            </wp:positionV>
+            <wp:extent cx="2789244" cy="1752600"/>
+            <wp:effectExtent l="0" t="0" r="0" b="0"/>
+            <wp:wrapSquare wrapText="bothSides"/>
+            <wp:docPr id="200" name="Image 200"/>
+            <wp:cNvGraphicFramePr>
+              <a:graphicFrameLocks xmlns:a="http://schemas.openxmlformats.org/drawingml/2006/main" noChangeAspect="1"/>
+            </wp:cNvGraphicFramePr>
+            <a:graphic xmlns:a="http://schemas.openxmlformats.org/drawingml/2006/main">
+              <a:graphicData uri="http://schemas.openxmlformats.org/drawingml/2006/picture">
+                <pic:pic xmlns:pic="http://schemas.openxmlformats.org/drawingml/2006/picture">
+                  <pic:nvPicPr>
+                    <pic:cNvPr id="1" name=""/>
+                    <pic:cNvPicPr/>
+                  </pic:nvPicPr>
+                  <pic:blipFill>
+                    <a:blip r:embed="rId19">
+                      <a:extLst>
+                        <a:ext uri="{28A0092B-C50C-407E-A947-70E740481C1C}">
+                          <a14:useLocalDpi xmlns:a14="http://schemas.microsoft.com/office/drawing/2010/main" val="0"/>
+                        </a:ext>
+                      </a:extLst>
+                    </a:blip>
+                    <a:stretch>
+                      <a:fillRect/>
+                    </a:stretch>
+                  </pic:blipFill>
+                  <pic:spPr>
+                    <a:xfrm>
+                      <a:off x="0" y="0"/>
+                      <a:ext cx="2789244" cy="1752600"/>
+                    </a:xfrm>
+                    <a:prstGeom prst="rect">
+                      <a:avLst/>
+                    </a:prstGeom>
+                  </pic:spPr>
+                </pic:pic>
+              </a:graphicData>
+            </a:graphic>
+            <wp14:sizeRelH relativeFrom="page">
+              <wp14:pctWidth>0</wp14:pctWidth>
+            </wp14:sizeRelH>
+            <wp14:sizeRelV relativeFrom="page">
+              <wp14:pctHeight>0</wp14:pctHeight>
+            </wp14:sizeRelV>
+          </wp:anchor>
+        </w:drawing>
+      </w:r>
+      <w:r>
+        <w:t>Ceci est la classe du bouton JavaScript.</w:t>
+      </w:r>
+    </w:p>
+    <w:p>
+      <w:r>
+        <w:rPr>
+          <w:noProof/>
+        </w:rPr>
+        <w:drawing>
+          <wp:anchor distT="0" distB="0" distL="114300" distR="114300" simplePos="0" relativeHeight="251761664" behindDoc="0" locked="0" layoutInCell="1" allowOverlap="1" wp14:anchorId="3715DD18">
+            <wp:simplePos x="0" y="0"/>
+            <wp:positionH relativeFrom="margin">
+              <wp:align>left</wp:align>
+            </wp:positionH>
+            <wp:positionV relativeFrom="paragraph">
+              <wp:posOffset>593725</wp:posOffset>
+            </wp:positionV>
+            <wp:extent cx="1000125" cy="819150"/>
+            <wp:effectExtent l="0" t="0" r="9525" b="0"/>
+            <wp:wrapSquare wrapText="bothSides"/>
+            <wp:docPr id="201" name="Image 201"/>
+            <wp:cNvGraphicFramePr>
+              <a:graphicFrameLocks xmlns:a="http://schemas.openxmlformats.org/drawingml/2006/main" noChangeAspect="1"/>
+            </wp:cNvGraphicFramePr>
+            <a:graphic xmlns:a="http://schemas.openxmlformats.org/drawingml/2006/main">
+              <a:graphicData uri="http://schemas.openxmlformats.org/drawingml/2006/picture">
+                <pic:pic xmlns:pic="http://schemas.openxmlformats.org/drawingml/2006/picture">
+                  <pic:nvPicPr>
+                    <pic:cNvPr id="1" name=""/>
+                    <pic:cNvPicPr/>
+                  </pic:nvPicPr>
+                  <pic:blipFill>
+                    <a:blip r:embed="rId20">
+                      <a:extLst>
+                        <a:ext uri="{28A0092B-C50C-407E-A947-70E740481C1C}">
+                          <a14:useLocalDpi xmlns:a14="http://schemas.microsoft.com/office/drawing/2010/main" val="0"/>
+                        </a:ext>
+                      </a:extLst>
+                    </a:blip>
+                    <a:stretch>
+                      <a:fillRect/>
+                    </a:stretch>
+                  </pic:blipFill>
+                  <pic:spPr>
+                    <a:xfrm>
+                      <a:off x="0" y="0"/>
+                      <a:ext cx="1000125" cy="819150"/>
+                    </a:xfrm>
+                    <a:prstGeom prst="rect">
+                      <a:avLst/>
+                    </a:prstGeom>
+                  </pic:spPr>
+                </pic:pic>
+              </a:graphicData>
+            </a:graphic>
+            <wp14:sizeRelH relativeFrom="page">
+              <wp14:pctWidth>0</wp14:pctWidth>
+            </wp14:sizeRelH>
+            <wp14:sizeRelV relativeFrom="page">
+              <wp14:pctHeight>0</wp14:pctHeight>
+            </wp14:sizeRelV>
+          </wp:anchor>
+        </w:drawing>
+      </w:r>
+      <w:r>
+        <w:t>La couleur du bord est grise et l’arrière-plan est noir. Nous avons modifié le texte dans le fichier .html.</w:t>
+      </w:r>
+    </w:p>
+    <w:p/>
+    <w:p/>
+    <w:p/>
+    <w:p>
+      <w:r>
+        <w:rPr>
+          <w:noProof/>
+        </w:rPr>
+        <w:drawing>
+          <wp:anchor distT="0" distB="0" distL="114300" distR="114300" simplePos="0" relativeHeight="251762688" behindDoc="0" locked="0" layoutInCell="1" allowOverlap="1" wp14:anchorId="06421098">
+            <wp:simplePos x="901700" y="2730500"/>
+            <wp:positionH relativeFrom="column">
+              <wp:align>left</wp:align>
+            </wp:positionH>
+            <wp:positionV relativeFrom="paragraph">
+              <wp:align>top</wp:align>
+            </wp:positionV>
+            <wp:extent cx="3473450" cy="2220143"/>
+            <wp:effectExtent l="0" t="0" r="0" b="8890"/>
+            <wp:wrapSquare wrapText="bothSides"/>
+            <wp:docPr id="202" name="Image 202"/>
+            <wp:cNvGraphicFramePr>
+              <a:graphicFrameLocks xmlns:a="http://schemas.openxmlformats.org/drawingml/2006/main" noChangeAspect="1"/>
+            </wp:cNvGraphicFramePr>
+            <a:graphic xmlns:a="http://schemas.openxmlformats.org/drawingml/2006/main">
+              <a:graphicData uri="http://schemas.openxmlformats.org/drawingml/2006/picture">
+                <pic:pic xmlns:pic="http://schemas.openxmlformats.org/drawingml/2006/picture">
+                  <pic:nvPicPr>
+                    <pic:cNvPr id="1" name=""/>
+                    <pic:cNvPicPr/>
+                  </pic:nvPicPr>
+                  <pic:blipFill>
+                    <a:blip r:embed="rId21">
+                      <a:extLst>
+                        <a:ext uri="{28A0092B-C50C-407E-A947-70E740481C1C}">
+                          <a14:useLocalDpi xmlns:a14="http://schemas.microsoft.com/office/drawing/2010/main" val="0"/>
+                        </a:ext>
+                      </a:extLst>
+                    </a:blip>
+                    <a:stretch>
+                      <a:fillRect/>
+                    </a:stretch>
+                  </pic:blipFill>
+                  <pic:spPr>
+                    <a:xfrm>
+                      <a:off x="0" y="0"/>
+                      <a:ext cx="3473450" cy="2220143"/>
+                    </a:xfrm>
+                    <a:prstGeom prst="rect">
+                      <a:avLst/>
+                    </a:prstGeom>
+                  </pic:spPr>
+                </pic:pic>
+              </a:graphicData>
+            </a:graphic>
+          </wp:anchor>
+        </w:drawing>
+      </w:r>
+    </w:p>
+    <w:p>
+      <w:r>
+        <w:t>La liste de liens de la SideBar est une balise &lt;ul&gt;.</w:t>
+      </w:r>
+    </w:p>
+    <w:p>
+      <w:r>
+        <w:t>Le tout est stocké dans une &lt;div&gt; dont l’identifiant est « sidebar-wrapper »</w:t>
+      </w:r>
+      <w:r>
+        <w:br w:type="textWrapping" w:clear="all"/>
+      </w:r>
+    </w:p>
+    <w:p>
+      <w:r>
+        <w:t>Le fait d’appuyer sur le bouton JavaScript appelle une fonction.</w:t>
+      </w:r>
+    </w:p>
+    <w:p>
+      <w:r>
+        <w:t>Pour obtenir les fonctionnalités de ce script, il était nécessaire d’inclure les fichiers jquery.</w:t>
+      </w:r>
+      <w:r>
+        <w:t>min.</w:t>
+      </w:r>
+      <w:r>
+        <w:t>js et</w:t>
+      </w:r>
+      <w:r>
+        <w:t xml:space="preserve"> bootstrap.bundle.min.js. Cette fonction permet d’afficher ou non la classe contenant notre SideBar. </w:t>
+      </w:r>
+      <w:r>
+        <w:t xml:space="preserve"> </w:t>
+      </w:r>
+    </w:p>
+    <w:p>
+      <w:r>
+        <w:rPr>
+          <w:noProof/>
+        </w:rPr>
+        <w:drawing>
+          <wp:anchor distT="0" distB="0" distL="114300" distR="114300" simplePos="0" relativeHeight="251763712" behindDoc="0" locked="0" layoutInCell="1" allowOverlap="1" wp14:anchorId="4A5D670E">
+            <wp:simplePos x="0" y="0"/>
+            <wp:positionH relativeFrom="column">
+              <wp:posOffset>1905</wp:posOffset>
+            </wp:positionH>
+            <wp:positionV relativeFrom="paragraph">
+              <wp:posOffset>1270</wp:posOffset>
+            </wp:positionV>
+            <wp:extent cx="4606132" cy="2393950"/>
+            <wp:effectExtent l="0" t="0" r="4445" b="6350"/>
+            <wp:wrapSquare wrapText="bothSides"/>
+            <wp:docPr id="203" name="Image 203"/>
+            <wp:cNvGraphicFramePr>
+              <a:graphicFrameLocks xmlns:a="http://schemas.openxmlformats.org/drawingml/2006/main" noChangeAspect="1"/>
+            </wp:cNvGraphicFramePr>
+            <a:graphic xmlns:a="http://schemas.openxmlformats.org/drawingml/2006/main">
+              <a:graphicData uri="http://schemas.openxmlformats.org/drawingml/2006/picture">
+                <pic:pic xmlns:pic="http://schemas.openxmlformats.org/drawingml/2006/picture">
+                  <pic:nvPicPr>
+                    <pic:cNvPr id="1" name=""/>
+                    <pic:cNvPicPr/>
+                  </pic:nvPicPr>
+                  <pic:blipFill>
+                    <a:blip r:embed="rId22">
+                      <a:extLst>
+                        <a:ext uri="{28A0092B-C50C-407E-A947-70E740481C1C}">
+                          <a14:useLocalDpi xmlns:a14="http://schemas.microsoft.com/office/drawing/2010/main" val="0"/>
+                        </a:ext>
+                      </a:extLst>
+                    </a:blip>
+                    <a:stretch>
+                      <a:fillRect/>
+                    </a:stretch>
+                  </pic:blipFill>
+                  <pic:spPr>
+                    <a:xfrm>
+                      <a:off x="0" y="0"/>
+                      <a:ext cx="4606132" cy="2393950"/>
+                    </a:xfrm>
+                    <a:prstGeom prst="rect">
+                      <a:avLst/>
+                    </a:prstGeom>
+                  </pic:spPr>
+                </pic:pic>
+              </a:graphicData>
+            </a:graphic>
+            <wp14:sizeRelH relativeFrom="page">
+              <wp14:pctWidth>0</wp14:pctWidth>
+            </wp14:sizeRelH>
+            <wp14:sizeRelV relativeFrom="page">
+              <wp14:pctHeight>0</wp14:pctHeight>
+            </wp14:sizeRelV>
+          </wp:anchor>
+        </w:drawing>
+      </w:r>
+    </w:p>
+    <w:p/>
+    <w:p/>
+    <w:p/>
+    <w:p/>
+    <w:p/>
+    <w:p/>
+    <w:p/>
+    <w:p/>
+    <w:p>
+      <w:r>
+        <w:br w:type="page"/>
+      </w:r>
+    </w:p>
+    <w:p>
+      <w:r>
+        <w:lastRenderedPageBreak/>
+        <w:t xml:space="preserve">Comme nous n’avons pas réalisé cette fonction et les fonctionnalités de cette SideBar, nous incluons la licence explicative : </w:t>
+      </w:r>
+    </w:p>
+    <w:p>
+      <w:r>
+        <w:rPr>
+          <w:noProof/>
+        </w:rPr>
+        <w:drawing>
+          <wp:anchor distT="0" distB="0" distL="114300" distR="114300" simplePos="0" relativeHeight="251764736" behindDoc="0" locked="0" layoutInCell="1" allowOverlap="1" wp14:anchorId="706E1305">
+            <wp:simplePos x="0" y="0"/>
+            <wp:positionH relativeFrom="column">
+              <wp:posOffset>1905</wp:posOffset>
+            </wp:positionH>
+            <wp:positionV relativeFrom="paragraph">
+              <wp:posOffset>-1270</wp:posOffset>
+            </wp:positionV>
+            <wp:extent cx="5760720" cy="4163060"/>
+            <wp:effectExtent l="0" t="0" r="0" b="8890"/>
+            <wp:wrapSquare wrapText="bothSides"/>
+            <wp:docPr id="204" name="Image 204"/>
+            <wp:cNvGraphicFramePr>
+              <a:graphicFrameLocks xmlns:a="http://schemas.openxmlformats.org/drawingml/2006/main" noChangeAspect="1"/>
+            </wp:cNvGraphicFramePr>
+            <a:graphic xmlns:a="http://schemas.openxmlformats.org/drawingml/2006/main">
+              <a:graphicData uri="http://schemas.openxmlformats.org/drawingml/2006/picture">
+                <pic:pic xmlns:pic="http://schemas.openxmlformats.org/drawingml/2006/picture">
+                  <pic:nvPicPr>
+                    <pic:cNvPr id="1" name=""/>
+                    <pic:cNvPicPr/>
+                  </pic:nvPicPr>
+                  <pic:blipFill>
+                    <a:blip r:embed="rId23">
+                      <a:extLst>
+                        <a:ext uri="{28A0092B-C50C-407E-A947-70E740481C1C}">
+                          <a14:useLocalDpi xmlns:a14="http://schemas.microsoft.com/office/drawing/2010/main" val="0"/>
+                        </a:ext>
+                      </a:extLst>
+                    </a:blip>
+                    <a:stretch>
+                      <a:fillRect/>
+                    </a:stretch>
+                  </pic:blipFill>
+                  <pic:spPr>
+                    <a:xfrm>
+                      <a:off x="0" y="0"/>
+                      <a:ext cx="5760720" cy="4163060"/>
+                    </a:xfrm>
+                    <a:prstGeom prst="rect">
+                      <a:avLst/>
+                    </a:prstGeom>
+                  </pic:spPr>
+                </pic:pic>
+              </a:graphicData>
+            </a:graphic>
+            <wp14:sizeRelH relativeFrom="page">
+              <wp14:pctWidth>0</wp14:pctWidth>
+            </wp14:sizeRelH>
+            <wp14:sizeRelV relativeFrom="page">
+              <wp14:pctHeight>0</wp14:pctHeight>
+            </wp14:sizeRelV>
+          </wp:anchor>
+        </w:drawing>
+      </w:r>
+    </w:p>
+    <w:p>
+      <w:r>
+        <w:t>Blackrock Digital LLC est le développeur officiel des fonctionnalités de Simple SideBar for Bootstrap. Cette licence se trouve sur le repo GitHub associé :</w:t>
+      </w:r>
+    </w:p>
+    <w:p>
+      <w:hyperlink r:id="rId24" w:history="1">
+        <w:r>
+          <w:rPr>
+            <w:rStyle w:val="Lienhypertexte"/>
+          </w:rPr>
+          <w:t>https://github.com/blackrockdigital/startbootstrap-simple-sidebar/</w:t>
+        </w:r>
+      </w:hyperlink>
+    </w:p>
+    <w:p>
+      <w:r>
+        <w:br w:type="page"/>
+      </w:r>
+    </w:p>
+    <w:p>
       <w:pPr>
         <w:pStyle w:val="Titre1Ubuntu"/>
       </w:pPr>
-      <w:bookmarkStart w:id="37" w:name="_Toc534039792"/>
-      <w:proofErr w:type="spellStart"/>
+      <w:bookmarkStart w:id="77" w:name="_Toc534043331"/>
       <w:r>
         <w:lastRenderedPageBreak/>
-        <w:t>Compte-rendus</w:t>
-      </w:r>
-      <w:proofErr w:type="spellEnd"/>
+        <w:t>Comptes-rendus</w:t>
+      </w:r>
       <w:r>
         <w:t xml:space="preserve"> W3C</w:t>
       </w:r>
-      <w:bookmarkEnd w:id="37"/>
+      <w:bookmarkEnd w:id="76"/>
+      <w:bookmarkEnd w:id="77"/>
     </w:p>
     <w:p>
       <w:pPr>
@@ -9483,9 +9625,13 @@
       <w:pPr>
         <w:pStyle w:val="Titre2"/>
       </w:pPr>
+      <w:bookmarkStart w:id="78" w:name="_Toc534041213"/>
+      <w:bookmarkStart w:id="79" w:name="_Toc534043332"/>
       <w:r>
         <w:t>HTML</w:t>
       </w:r>
+      <w:bookmarkEnd w:id="78"/>
+      <w:bookmarkEnd w:id="79"/>
     </w:p>
     <w:p>
       <w:pPr>
@@ -9502,14 +9648,21 @@
       <w:pPr>
         <w:pStyle w:val="Titre2"/>
       </w:pPr>
+      <w:bookmarkStart w:id="80" w:name="_Toc534041214"/>
+      <w:bookmarkStart w:id="81" w:name="_Toc534043333"/>
       <w:r>
         <w:t>Index – Accueil</w:t>
       </w:r>
+      <w:bookmarkEnd w:id="80"/>
+      <w:bookmarkEnd w:id="81"/>
     </w:p>
     <w:p>
       <w:pPr>
         <w:pStyle w:val="Titre2"/>
       </w:pPr>
+      <w:bookmarkStart w:id="82" w:name="_Toc534041215"/>
+      <w:bookmarkStart w:id="83" w:name="_Toc534041450"/>
+      <w:bookmarkStart w:id="84" w:name="_Toc534043334"/>
       <w:r>
         <w:rPr>
           <w:noProof/>
@@ -9530,7 +9683,7 @@
                     <pic:cNvPicPr/>
                   </pic:nvPicPr>
                   <pic:blipFill>
-                    <a:blip r:embed="rId18"/>
+                    <a:blip r:embed="rId25"/>
                     <a:stretch>
                       <a:fillRect/>
                     </a:stretch>
@@ -9550,19 +9703,29 @@
           </wp:inline>
         </w:drawing>
       </w:r>
+      <w:bookmarkEnd w:id="82"/>
+      <w:bookmarkEnd w:id="83"/>
+      <w:bookmarkEnd w:id="84"/>
     </w:p>
     <w:p>
       <w:pPr>
         <w:pStyle w:val="Titre2"/>
       </w:pPr>
+      <w:bookmarkStart w:id="85" w:name="_Toc534041216"/>
+      <w:bookmarkStart w:id="86" w:name="_Toc534043335"/>
       <w:r>
         <w:t>Linux</w:t>
       </w:r>
+      <w:bookmarkEnd w:id="85"/>
+      <w:bookmarkEnd w:id="86"/>
     </w:p>
     <w:p>
       <w:pPr>
         <w:pStyle w:val="Titre2"/>
       </w:pPr>
+      <w:bookmarkStart w:id="87" w:name="_Toc534041217"/>
+      <w:bookmarkStart w:id="88" w:name="_Toc534041452"/>
+      <w:bookmarkStart w:id="89" w:name="_Toc534043336"/>
       <w:r>
         <w:rPr>
           <w:noProof/>
@@ -9583,7 +9746,7 @@
                     <pic:cNvPicPr/>
                   </pic:nvPicPr>
                   <pic:blipFill>
-                    <a:blip r:embed="rId19"/>
+                    <a:blip r:embed="rId26"/>
                     <a:stretch>
                       <a:fillRect/>
                     </a:stretch>
@@ -9603,6 +9766,9 @@
           </wp:inline>
         </w:drawing>
       </w:r>
+      <w:bookmarkEnd w:id="87"/>
+      <w:bookmarkEnd w:id="88"/>
+      <w:bookmarkEnd w:id="89"/>
     </w:p>
     <w:p>
       <w:pPr>
@@ -9621,15 +9787,22 @@
       <w:pPr>
         <w:pStyle w:val="Titre2"/>
       </w:pPr>
+      <w:bookmarkStart w:id="90" w:name="_Toc534041218"/>
+      <w:bookmarkStart w:id="91" w:name="_Toc534043337"/>
       <w:r>
         <w:lastRenderedPageBreak/>
         <w:t>Biographie</w:t>
       </w:r>
+      <w:bookmarkEnd w:id="90"/>
+      <w:bookmarkEnd w:id="91"/>
     </w:p>
     <w:p>
       <w:pPr>
         <w:pStyle w:val="Titre2"/>
       </w:pPr>
+      <w:bookmarkStart w:id="92" w:name="_Toc534041219"/>
+      <w:bookmarkStart w:id="93" w:name="_Toc534041454"/>
+      <w:bookmarkStart w:id="94" w:name="_Toc534043338"/>
       <w:r>
         <w:rPr>
           <w:noProof/>
@@ -9650,7 +9823,7 @@
                     <pic:cNvPicPr/>
                   </pic:nvPicPr>
                   <pic:blipFill>
-                    <a:blip r:embed="rId20"/>
+                    <a:blip r:embed="rId27"/>
                     <a:stretch>
                       <a:fillRect/>
                     </a:stretch>
@@ -9670,19 +9843,29 @@
           </wp:inline>
         </w:drawing>
       </w:r>
+      <w:bookmarkEnd w:id="92"/>
+      <w:bookmarkEnd w:id="93"/>
+      <w:bookmarkEnd w:id="94"/>
     </w:p>
     <w:p>
       <w:pPr>
         <w:pStyle w:val="Titre2"/>
       </w:pPr>
+      <w:bookmarkStart w:id="95" w:name="_Toc534041220"/>
+      <w:bookmarkStart w:id="96" w:name="_Toc534043339"/>
       <w:r>
         <w:t>Projets</w:t>
       </w:r>
+      <w:bookmarkEnd w:id="95"/>
+      <w:bookmarkEnd w:id="96"/>
     </w:p>
     <w:p>
       <w:pPr>
         <w:pStyle w:val="Titre2"/>
       </w:pPr>
+      <w:bookmarkStart w:id="97" w:name="_Toc534041221"/>
+      <w:bookmarkStart w:id="98" w:name="_Toc534041456"/>
+      <w:bookmarkStart w:id="99" w:name="_Toc534043340"/>
       <w:r>
         <w:rPr>
           <w:noProof/>
@@ -9703,7 +9886,7 @@
                     <pic:cNvPicPr/>
                   </pic:nvPicPr>
                   <pic:blipFill>
-                    <a:blip r:embed="rId21"/>
+                    <a:blip r:embed="rId28"/>
                     <a:stretch>
                       <a:fillRect/>
                     </a:stretch>
@@ -9723,44 +9906,10 @@
           </wp:inline>
         </w:drawing>
       </w:r>
-      <w:bookmarkStart w:id="38" w:name="_GoBack"/>
-      <w:bookmarkEnd w:id="38"/>
-    </w:p>
-    <w:p>
-      <w:pPr>
-        <w:pStyle w:val="Titre2"/>
-      </w:pPr>
-      <w:r>
-        <w:t>Ressources</w:t>
-      </w:r>
-    </w:p>
-    <w:p>
-      <w:pPr>
-        <w:pStyle w:val="Titre2"/>
-      </w:pPr>
-    </w:p>
-    <w:p>
-      <w:pPr>
-        <w:pStyle w:val="Titre2"/>
-      </w:pPr>
-      <w:r>
-        <w:t>Témoignages</w:t>
-      </w:r>
-    </w:p>
-    <w:p>
-      <w:pPr>
-        <w:pStyle w:val="Titre2"/>
-      </w:pPr>
-    </w:p>
-    <w:p>
-      <w:pPr>
-        <w:pStyle w:val="Titre2"/>
-      </w:pPr>
-      <w:r>
-        <w:t>A propos des auteurs</w:t>
-      </w:r>
-    </w:p>
-    <w:p/>
+      <w:bookmarkEnd w:id="97"/>
+      <w:bookmarkEnd w:id="98"/>
+      <w:bookmarkEnd w:id="99"/>
+    </w:p>
     <w:p>
       <w:pPr>
         <w:rPr>
@@ -9778,12 +9927,209 @@
       <w:pPr>
         <w:pStyle w:val="Titre2"/>
       </w:pPr>
+      <w:bookmarkStart w:id="100" w:name="_Toc534041222"/>
+      <w:bookmarkStart w:id="101" w:name="_Toc534043341"/>
       <w:r>
         <w:lastRenderedPageBreak/>
+        <w:t>Ressources</w:t>
+      </w:r>
+      <w:bookmarkEnd w:id="100"/>
+      <w:bookmarkEnd w:id="101"/>
+    </w:p>
+    <w:p>
+      <w:pPr>
+        <w:pStyle w:val="Titre2"/>
+      </w:pPr>
+      <w:bookmarkStart w:id="102" w:name="_Toc534041223"/>
+      <w:bookmarkStart w:id="103" w:name="_Toc534041458"/>
+      <w:bookmarkStart w:id="104" w:name="_Toc534043342"/>
+      <w:r>
+        <w:rPr>
+          <w:noProof/>
+        </w:rPr>
+        <w:drawing>
+          <wp:inline distT="0" distB="0" distL="0" distR="0" wp14:anchorId="20423FB8" wp14:editId="76F02814">
+            <wp:extent cx="5760720" cy="2927350"/>
+            <wp:effectExtent l="0" t="0" r="0" b="6350"/>
+            <wp:docPr id="47" name="Image 47"/>
+            <wp:cNvGraphicFramePr>
+              <a:graphicFrameLocks xmlns:a="http://schemas.openxmlformats.org/drawingml/2006/main" noChangeAspect="1"/>
+            </wp:cNvGraphicFramePr>
+            <a:graphic xmlns:a="http://schemas.openxmlformats.org/drawingml/2006/main">
+              <a:graphicData uri="http://schemas.openxmlformats.org/drawingml/2006/picture">
+                <pic:pic xmlns:pic="http://schemas.openxmlformats.org/drawingml/2006/picture">
+                  <pic:nvPicPr>
+                    <pic:cNvPr id="1" name=""/>
+                    <pic:cNvPicPr/>
+                  </pic:nvPicPr>
+                  <pic:blipFill>
+                    <a:blip r:embed="rId29"/>
+                    <a:stretch>
+                      <a:fillRect/>
+                    </a:stretch>
+                  </pic:blipFill>
+                  <pic:spPr>
+                    <a:xfrm>
+                      <a:off x="0" y="0"/>
+                      <a:ext cx="5760720" cy="2927350"/>
+                    </a:xfrm>
+                    <a:prstGeom prst="rect">
+                      <a:avLst/>
+                    </a:prstGeom>
+                  </pic:spPr>
+                </pic:pic>
+              </a:graphicData>
+            </a:graphic>
+          </wp:inline>
+        </w:drawing>
+      </w:r>
+      <w:bookmarkEnd w:id="102"/>
+      <w:bookmarkEnd w:id="103"/>
+      <w:bookmarkEnd w:id="104"/>
+    </w:p>
+    <w:p>
+      <w:pPr>
+        <w:pStyle w:val="Titre2"/>
+      </w:pPr>
+      <w:bookmarkStart w:id="105" w:name="_Toc534041224"/>
+      <w:bookmarkStart w:id="106" w:name="_Toc534043343"/>
+      <w:r>
+        <w:t>Témoignages</w:t>
+      </w:r>
+      <w:bookmarkEnd w:id="105"/>
+      <w:bookmarkEnd w:id="106"/>
+    </w:p>
+    <w:p>
+      <w:pPr>
+        <w:pStyle w:val="Titre2"/>
+      </w:pPr>
+      <w:bookmarkStart w:id="107" w:name="_Toc534041225"/>
+      <w:bookmarkStart w:id="108" w:name="_Toc534041460"/>
+      <w:bookmarkStart w:id="109" w:name="_Toc534043344"/>
+      <w:r>
+        <w:rPr>
+          <w:noProof/>
+        </w:rPr>
+        <w:drawing>
+          <wp:inline distT="0" distB="0" distL="0" distR="0" wp14:anchorId="32440366" wp14:editId="0D661C32">
+            <wp:extent cx="5760720" cy="3107690"/>
+            <wp:effectExtent l="0" t="0" r="0" b="0"/>
+            <wp:docPr id="48" name="Image 48"/>
+            <wp:cNvGraphicFramePr>
+              <a:graphicFrameLocks xmlns:a="http://schemas.openxmlformats.org/drawingml/2006/main" noChangeAspect="1"/>
+            </wp:cNvGraphicFramePr>
+            <a:graphic xmlns:a="http://schemas.openxmlformats.org/drawingml/2006/main">
+              <a:graphicData uri="http://schemas.openxmlformats.org/drawingml/2006/picture">
+                <pic:pic xmlns:pic="http://schemas.openxmlformats.org/drawingml/2006/picture">
+                  <pic:nvPicPr>
+                    <pic:cNvPr id="1" name=""/>
+                    <pic:cNvPicPr/>
+                  </pic:nvPicPr>
+                  <pic:blipFill>
+                    <a:blip r:embed="rId30"/>
+                    <a:stretch>
+                      <a:fillRect/>
+                    </a:stretch>
+                  </pic:blipFill>
+                  <pic:spPr>
+                    <a:xfrm>
+                      <a:off x="0" y="0"/>
+                      <a:ext cx="5760720" cy="3107690"/>
+                    </a:xfrm>
+                    <a:prstGeom prst="rect">
+                      <a:avLst/>
+                    </a:prstGeom>
+                  </pic:spPr>
+                </pic:pic>
+              </a:graphicData>
+            </a:graphic>
+          </wp:inline>
+        </w:drawing>
+      </w:r>
+      <w:bookmarkEnd w:id="107"/>
+      <w:bookmarkEnd w:id="108"/>
+      <w:bookmarkEnd w:id="109"/>
+    </w:p>
+    <w:p>
+      <w:pPr>
+        <w:rPr>
+          <w:rFonts w:eastAsiaTheme="majorEastAsia" w:cstheme="majorBidi"/>
+          <w:color w:val="C00000"/>
+          <w:sz w:val="26"/>
+          <w:szCs w:val="26"/>
+        </w:rPr>
+      </w:pPr>
+      <w:r>
+        <w:br w:type="page"/>
+      </w:r>
+    </w:p>
+    <w:p>
+      <w:pPr>
+        <w:pStyle w:val="Titre2"/>
+      </w:pPr>
+      <w:bookmarkStart w:id="110" w:name="_Toc534041226"/>
+      <w:bookmarkStart w:id="111" w:name="_Toc534043345"/>
+      <w:r>
+        <w:lastRenderedPageBreak/>
+        <w:t>A propos des auteurs</w:t>
+      </w:r>
+      <w:bookmarkEnd w:id="110"/>
+      <w:bookmarkEnd w:id="111"/>
+    </w:p>
+    <w:p>
+      <w:r>
+        <w:rPr>
+          <w:noProof/>
+        </w:rPr>
+        <w:drawing>
+          <wp:inline distT="0" distB="0" distL="0" distR="0" wp14:anchorId="69DA4A83" wp14:editId="53D69D1E">
+            <wp:extent cx="5760720" cy="3206115"/>
+            <wp:effectExtent l="0" t="0" r="0" b="0"/>
+            <wp:docPr id="49" name="Image 49"/>
+            <wp:cNvGraphicFramePr>
+              <a:graphicFrameLocks xmlns:a="http://schemas.openxmlformats.org/drawingml/2006/main" noChangeAspect="1"/>
+            </wp:cNvGraphicFramePr>
+            <a:graphic xmlns:a="http://schemas.openxmlformats.org/drawingml/2006/main">
+              <a:graphicData uri="http://schemas.openxmlformats.org/drawingml/2006/picture">
+                <pic:pic xmlns:pic="http://schemas.openxmlformats.org/drawingml/2006/picture">
+                  <pic:nvPicPr>
+                    <pic:cNvPr id="1" name=""/>
+                    <pic:cNvPicPr/>
+                  </pic:nvPicPr>
+                  <pic:blipFill>
+                    <a:blip r:embed="rId31"/>
+                    <a:stretch>
+                      <a:fillRect/>
+                    </a:stretch>
+                  </pic:blipFill>
+                  <pic:spPr>
+                    <a:xfrm>
+                      <a:off x="0" y="0"/>
+                      <a:ext cx="5760720" cy="3206115"/>
+                    </a:xfrm>
+                    <a:prstGeom prst="rect">
+                      <a:avLst/>
+                    </a:prstGeom>
+                  </pic:spPr>
+                </pic:pic>
+              </a:graphicData>
+            </a:graphic>
+          </wp:inline>
+        </w:drawing>
+      </w:r>
+    </w:p>
+    <w:p>
+      <w:pPr>
+        <w:pStyle w:val="Titre2"/>
+      </w:pPr>
+      <w:bookmarkStart w:id="112" w:name="_Toc534041227"/>
+      <w:bookmarkStart w:id="113" w:name="_Toc534043346"/>
+      <w:r>
         <w:t>CSS</w:t>
       </w:r>
-    </w:p>
-    <w:p/>
+      <w:bookmarkEnd w:id="112"/>
+      <w:bookmarkEnd w:id="113"/>
+    </w:p>
     <w:p>
       <w:r>
         <w:rPr>
@@ -9805,7 +10151,7 @@
                     <pic:cNvPicPr/>
                   </pic:nvPicPr>
                   <pic:blipFill>
-                    <a:blip r:embed="rId22"/>
+                    <a:blip r:embed="rId32"/>
                     <a:stretch>
                       <a:fillRect/>
                     </a:stretch>
@@ -9828,6 +10174,39 @@
     </w:p>
     <w:p/>
     <w:p>
+      <w:r>
+        <w:t>Tous les résultats ont été vérifiés sur les validateurs officiels W3C que sont :</w:t>
+      </w:r>
+    </w:p>
+    <w:p>
+      <w:hyperlink r:id="rId33" w:history="1">
+        <w:r>
+          <w:rPr>
+            <w:rStyle w:val="Lienhypertexte"/>
+          </w:rPr>
+          <w:t>https://validator.w3.org/</w:t>
+        </w:r>
+      </w:hyperlink>
+    </w:p>
+    <w:p>
+      <w:r>
+        <w:t>Ainsi</w:t>
+      </w:r>
+      <w:r>
+        <w:t xml:space="preserve"> que</w:t>
+      </w:r>
+    </w:p>
+    <w:p>
+      <w:hyperlink r:id="rId34" w:history="1">
+        <w:r>
+          <w:rPr>
+            <w:rStyle w:val="Lienhypertexte"/>
+          </w:rPr>
+          <w:t>https://jigsaw.w3.org/css-validator/</w:t>
+        </w:r>
+      </w:hyperlink>
+    </w:p>
+    <w:p>
       <w:pPr>
         <w:rPr>
           <w:rFonts w:eastAsiaTheme="majorEastAsia" w:cstheme="majorBidi"/>
@@ -9844,25 +10223,19 @@
       <w:pPr>
         <w:pStyle w:val="Titre1Ubuntu"/>
       </w:pPr>
-      <w:bookmarkStart w:id="39" w:name="_Toc534039793"/>
+      <w:bookmarkStart w:id="114" w:name="_Toc534041228"/>
+      <w:bookmarkStart w:id="115" w:name="_Toc534043347"/>
       <w:r>
         <w:lastRenderedPageBreak/>
         <w:t>Organisation du travail en binôme</w:t>
       </w:r>
-      <w:bookmarkEnd w:id="39"/>
+      <w:bookmarkEnd w:id="114"/>
+      <w:bookmarkEnd w:id="115"/>
     </w:p>
     <w:p/>
     <w:p>
       <w:r>
-        <w:t xml:space="preserve">Nous avons décidé, peu après avoir créé un dossier partagé Google Drive, de nous intéresser à la gestion de versions de notre site. De plus, sachant que Linus </w:t>
-      </w:r>
-      <w:proofErr w:type="spellStart"/>
-      <w:r>
-        <w:t>Torvalds</w:t>
-      </w:r>
-      <w:proofErr w:type="spellEnd"/>
-      <w:r>
-        <w:t xml:space="preserve"> lui-même est l’inventeur de Git, il semblait idiot de ne pas l’utiliser. C’est alors que nous avons choisi d’héberger notre projet sur GitHub, par l’intermédiaire de Git. Cela ne comportait que des avantages : nous pouvions faire des modifications personnelles si nous voulions expérimenter une nouvelle idée dans un nouvelle branche (ce que nous n’avons pas eu besoin de faire), et nous pouvions expliquer nos changements dans la branche master avec chaque commit.</w:t>
+        <w:t>Nous avons décidé, peu après avoir créé un dossier partagé Google Drive, de nous intéresser à la gestion de versions de notre site. De plus, sachant que Linus Torvalds lui-même est l’inventeur de Git, il semblait idiot de ne pas l’utiliser. C’est alors que nous avons choisi d’héberger notre projet sur GitHub, par l’intermédiaire de Git. Cela ne comportait que des avantages : nous pouvions faire des modifications personnelles si nous voulions expérimenter une nouvelle idée dans un nouvelle branche (ce que nous n’avons pas eu besoin de faire), et nous pouvions expliquer nos changements dans la branche master avec chaque commit.</w:t>
       </w:r>
     </w:p>
     <w:p>
@@ -9872,7 +10245,7 @@
       <w:r>
         <w:t xml:space="preserve">mettre à l’épreuve le responsive de notre site sur de véritables appareils en mettant en ligne le site avec GitHub Pages. Le site est d’autre part toujours disponible à l’adresse </w:t>
       </w:r>
-      <w:hyperlink r:id="rId23" w:history="1">
+      <w:hyperlink r:id="rId35" w:history="1">
         <w:r>
           <w:rPr>
             <w:rStyle w:val="Lienhypertexte"/>
@@ -9893,14 +10266,34 @@
       <w:pPr>
         <w:pStyle w:val="Titre1Ubuntu"/>
       </w:pPr>
-      <w:bookmarkStart w:id="40" w:name="_Toc534039794"/>
+      <w:bookmarkStart w:id="116" w:name="_Toc534041229"/>
+      <w:bookmarkStart w:id="117" w:name="_Toc534043348"/>
       <w:r>
         <w:lastRenderedPageBreak/>
         <w:t>Conclusion</w:t>
       </w:r>
-      <w:bookmarkEnd w:id="40"/>
+      <w:bookmarkEnd w:id="116"/>
+      <w:bookmarkEnd w:id="117"/>
     </w:p>
     <w:p/>
+    <w:p>
+      <w:r>
+        <w:t xml:space="preserve">Ce projet de Conception de Documents nous a permis de savoir rechercher des informations pour un projet de plusieurs mois. En effet, il était nécessaire de trouver des solutions techniques pratiques afin de </w:t>
+      </w:r>
+      <w:r>
+        <w:t xml:space="preserve">rendre notre productivité maximale. </w:t>
+      </w:r>
+    </w:p>
+    <w:p>
+      <w:r>
+        <w:t xml:space="preserve">Le fait d’avoir utilisé les services de GitHub et d’avoir géré nos versions sur Git nous a poussé à améliorer nos connaissances informatiques et organisationnelles. </w:t>
+      </w:r>
+    </w:p>
+    <w:p>
+      <w:r>
+        <w:t xml:space="preserve">Ceci est un atout pour tout projet informatique, et nous comptons bien utiliser ces outils par la suite. </w:t>
+      </w:r>
+    </w:p>
     <w:p>
       <w:pPr>
         <w:rPr>
@@ -9908,10 +10301,22 @@
         </w:rPr>
       </w:pPr>
       <w:r>
-        <w:t xml:space="preserve">Ce projet de Conception de Documents nous a permis de savoir rechercher des informations pour un projet de plusieurs mois. En effet, il était nécessaire de trouver des solutions techniques pratiques afin de </w:t>
-      </w:r>
-      <w:r>
-        <w:t xml:space="preserve">rendre notre productivité maximale. </w:t>
+        <w:t xml:space="preserve">A l’heure actuelle, même si les réseaux sociaux permettent d’élargir les horizons, un site web est un support d’informations non négligeable pour une utilisation professionnelle, c’est pourquoi nous pensons, après ce projet, continuer à nous renseigner sur les frameworks utilisés ainsi que des nouveautés HTML </w:t>
+      </w:r>
+      <w:r>
+        <w:t>déjà présentes</w:t>
+      </w:r>
+      <w:r>
+        <w:t xml:space="preserve"> (HTML6</w:t>
+      </w:r>
+      <w:r>
+        <w:t xml:space="preserve"> et XML) puis </w:t>
+      </w:r>
+      <w:r>
+        <w:t xml:space="preserve">sur </w:t>
+      </w:r>
+      <w:r>
+        <w:t xml:space="preserve">les nouveaux standards. </w:t>
       </w:r>
       <w:r>
         <w:br w:type="page"/>
@@ -9921,25 +10326,19 @@
       <w:pPr>
         <w:pStyle w:val="Titre1Ubuntu"/>
       </w:pPr>
-      <w:bookmarkStart w:id="41" w:name="_Toc534039795"/>
+      <w:bookmarkStart w:id="118" w:name="_Toc534041230"/>
+      <w:bookmarkStart w:id="119" w:name="_Toc534043349"/>
       <w:r>
         <w:lastRenderedPageBreak/>
         <w:t>Sources utilisées</w:t>
       </w:r>
-      <w:bookmarkEnd w:id="41"/>
+      <w:bookmarkEnd w:id="118"/>
+      <w:bookmarkEnd w:id="119"/>
     </w:p>
     <w:p/>
     <w:p>
       <w:r>
-        <w:t xml:space="preserve">Simple </w:t>
-      </w:r>
-      <w:proofErr w:type="spellStart"/>
-      <w:r>
-        <w:t>SideBar</w:t>
-      </w:r>
-      <w:proofErr w:type="spellEnd"/>
-      <w:r>
-        <w:t xml:space="preserve"> for Bootstrap</w:t>
+        <w:t>Simple SideBar for Bootstrap</w:t>
       </w:r>
       <w:r>
         <w:t xml:space="preserve"> </w:t>
@@ -9947,7 +10346,7 @@
       <w:r>
         <w:t xml:space="preserve">: </w:t>
       </w:r>
-      <w:hyperlink r:id="rId24" w:history="1">
+      <w:hyperlink r:id="rId36" w:history="1">
         <w:r>
           <w:rPr>
             <w:rStyle w:val="Lienhypertexte"/>
@@ -9957,23 +10356,10 @@
       </w:hyperlink>
     </w:p>
     <w:p>
-      <w:proofErr w:type="spellStart"/>
-      <w:r>
-        <w:t>Tux</w:t>
-      </w:r>
-      <w:proofErr w:type="spellEnd"/>
-      <w:r>
-        <w:t xml:space="preserve"> (depuis </w:t>
-      </w:r>
-      <w:proofErr w:type="spellStart"/>
-      <w:r>
-        <w:t>Wikipedia</w:t>
-      </w:r>
-      <w:proofErr w:type="spellEnd"/>
-      <w:r>
-        <w:t xml:space="preserve">) : </w:t>
-      </w:r>
-      <w:hyperlink r:id="rId25" w:history="1">
+      <w:r>
+        <w:t xml:space="preserve">Tux (depuis Wikipedia) : </w:t>
+      </w:r>
+      <w:hyperlink r:id="rId37" w:history="1">
         <w:r>
           <w:rPr>
             <w:rStyle w:val="Lienhypertexte"/>
@@ -9992,23 +10378,9 @@
         <w:rPr>
           <w:lang w:val="en-US"/>
         </w:rPr>
-        <w:t xml:space="preserve">Linus </w:t>
-      </w:r>
-      <w:proofErr w:type="gramStart"/>
-      <w:r>
-        <w:rPr>
-          <w:lang w:val="en-US"/>
-        </w:rPr>
-        <w:t>Torvalds :</w:t>
-      </w:r>
-      <w:proofErr w:type="gramEnd"/>
-      <w:r>
-        <w:rPr>
-          <w:lang w:val="en-US"/>
-        </w:rPr>
-        <w:t xml:space="preserve"> </w:t>
-      </w:r>
-      <w:hyperlink r:id="rId26" w:history="1">
+        <w:t xml:space="preserve">Linus Torvalds : </w:t>
+      </w:r>
+      <w:hyperlink r:id="rId38" w:history="1">
         <w:r>
           <w:rPr>
             <w:rStyle w:val="Lienhypertexte"/>
@@ -10025,7 +10397,7 @@
       <w:r>
         <w:t xml:space="preserve"> </w:t>
       </w:r>
-      <w:hyperlink r:id="rId27" w:history="1">
+      <w:hyperlink r:id="rId39" w:history="1">
         <w:r>
           <w:rPr>
             <w:rStyle w:val="Lienhypertexte"/>
@@ -10035,23 +10407,16 @@
       </w:hyperlink>
     </w:p>
     <w:p>
-      <w:proofErr w:type="spellStart"/>
-      <w:r>
-        <w:t>Github</w:t>
-      </w:r>
-      <w:proofErr w:type="spellEnd"/>
-      <w:r>
-        <w:t xml:space="preserve"> de Linus </w:t>
-      </w:r>
-      <w:proofErr w:type="spellStart"/>
-      <w:r>
-        <w:t>Torvalds</w:t>
-      </w:r>
-      <w:proofErr w:type="spellEnd"/>
+      <w:r>
+        <w:t>GitHub</w:t>
+      </w:r>
+      <w:r>
+        <w:t xml:space="preserve"> de Linus Torvalds</w:t>
+      </w:r>
       <w:r>
         <w:t xml:space="preserve"> : </w:t>
       </w:r>
-      <w:hyperlink r:id="rId28" w:history="1">
+      <w:hyperlink r:id="rId40" w:history="1">
         <w:r>
           <w:rPr>
             <w:rStyle w:val="Lienhypertexte"/>
@@ -10062,17 +10427,12 @@
     </w:p>
     <w:p>
       <w:r>
-        <w:t xml:space="preserve">Biographie de Linus </w:t>
-      </w:r>
-      <w:proofErr w:type="spellStart"/>
-      <w:r>
-        <w:t>Torvalds</w:t>
-      </w:r>
-      <w:proofErr w:type="spellEnd"/>
+        <w:t>Biographie de Linus Torvalds</w:t>
+      </w:r>
       <w:r>
         <w:t xml:space="preserve"> : </w:t>
       </w:r>
-      <w:hyperlink r:id="rId29" w:history="1">
+      <w:hyperlink r:id="rId41" w:history="1">
         <w:r>
           <w:rPr>
             <w:rStyle w:val="Lienhypertexte"/>
@@ -10095,8 +10455,8 @@
       </w:pPr>
     </w:p>
     <w:sectPr>
-      <w:headerReference w:type="default" r:id="rId30"/>
-      <w:footerReference w:type="default" r:id="rId31"/>
+      <w:headerReference w:type="default" r:id="rId42"/>
+      <w:footerReference w:type="default" r:id="rId43"/>
       <w:pgSz w:w="11906" w:h="16838"/>
       <w:pgMar w:top="1417" w:right="1417" w:bottom="1417" w:left="1417" w:header="708" w:footer="708" w:gutter="0"/>
       <w:cols w:space="708"/>
@@ -10212,16 +10572,8 @@
       <w:rPr>
         <w:lang w:val="en-US"/>
       </w:rPr>
-      <w:t xml:space="preserve">Mohamed </w:t>
+      <w:t>Mohamed Boukhtam</w:t>
     </w:r>
-    <w:proofErr w:type="spellStart"/>
-    <w:r>
-      <w:rPr>
-        <w:lang w:val="en-US"/>
-      </w:rPr>
-      <w:t>Boukhtam</w:t>
-    </w:r>
-    <w:proofErr w:type="spellEnd"/>
     <w:r>
       <w:rPr>
         <w:lang w:val="en-US"/>
@@ -11311,7 +11663,7 @@
 </file>
 
 <file path=customXml/itemProps1.xml><?xml version="1.0" encoding="utf-8"?>
-<ds:datastoreItem xmlns:ds="http://schemas.openxmlformats.org/officeDocument/2006/customXml" ds:itemID="{2AB99EC0-3D42-457C-8FBE-923547C72B3F}">
+<ds:datastoreItem xmlns:ds="http://schemas.openxmlformats.org/officeDocument/2006/customXml" ds:itemID="{214E5C05-19D9-4B59-A950-00388A4366B8}">
   <ds:schemaRefs>
     <ds:schemaRef ds:uri="http://schemas.openxmlformats.org/officeDocument/2006/bibliography"/>
   </ds:schemaRefs>

</xml_diff>